<commit_message>
Document is updatedgit add .
</commit_message>
<xml_diff>
--- a/Document/SE 308 Term Project 2 - Ahmet Arif Özçelik and Onur Akalın.docx
+++ b/Document/SE 308 Term Project 2 - Ahmet Arif Özçelik and Onur Akalın.docx
@@ -11,6 +11,8 @@
           <w:sz w:val="32"/>
         </w:rPr>
       </w:pPr>
+      <w:bookmarkStart w:id="0" w:name="_GoBack"/>
+      <w:bookmarkEnd w:id="0"/>
       <w:r>
         <w:rPr>
           <w:b/>
@@ -845,7 +847,13 @@
       </w:r>
       <w:proofErr w:type="gramEnd"/>
       <w:r>
-        <w:t xml:space="preserve"> run these queries totally 10.000 times, We defined 1 unit as 100 queries and execute totally 100 unit on each query. </w:t>
+        <w:t xml:space="preserve"> run these queries totally 10.000 times, We defined 1 unit as 100 queries and execute totally 100 unit on each </w:t>
+      </w:r>
+      <w:r>
+        <w:t xml:space="preserve">different </w:t>
+      </w:r>
+      <w:r>
+        <w:t xml:space="preserve">query. </w:t>
       </w:r>
     </w:p>
     <w:p>
@@ -894,25 +902,7 @@
         <w:rPr>
           <w:szCs w:val="24"/>
         </w:rPr>
-        <w:t>We are ai</w:t>
-      </w:r>
-      <w:r>
-        <w:rPr>
-          <w:szCs w:val="24"/>
-        </w:rPr>
-        <w:t xml:space="preserve">med to reduce cost of </w:t>
-      </w:r>
-      <w:r>
-        <w:rPr>
-          <w:szCs w:val="24"/>
-        </w:rPr>
-        <w:t xml:space="preserve">Indexes and transform them to </w:t>
-      </w:r>
-      <w:r>
-        <w:rPr>
-          <w:szCs w:val="24"/>
-        </w:rPr>
-        <w:t xml:space="preserve">Seeks to speed up executions but sometimes even if </w:t>
+        <w:t xml:space="preserve">We are aimed to reduce cost of Indexes and transform them to Seeks to speed up executions but sometimes even if </w:t>
       </w:r>
       <w:proofErr w:type="gramStart"/>
       <w:r>
@@ -1004,7 +994,7 @@
           <w:szCs w:val="24"/>
         </w:rPr>
         <w:pict>
-          <v:shape id="_x0000_i1028" type="#_x0000_t75" style="width:453.05pt;height:161.65pt">
+          <v:shape id="_x0000_i1026" type="#_x0000_t75" style="width:453.05pt;height:161.65pt">
             <v:imagedata r:id="rId7" o:title="Query1ExecutionPlanPart1"/>
           </v:shape>
         </w:pict>
@@ -1024,7 +1014,7 @@
           <w:szCs w:val="24"/>
         </w:rPr>
         <w:pict>
-          <v:shape id="_x0000_i1029" type="#_x0000_t75" style="width:453.05pt;height:143.3pt">
+          <v:shape id="_x0000_i1027" type="#_x0000_t75" style="width:453.05pt;height:143.3pt">
             <v:imagedata r:id="rId8" o:title="Query1ExecutionPlanPart2"/>
           </v:shape>
         </w:pict>
@@ -1368,6 +1358,66 @@
     <w:p>
       <w:pPr>
         <w:pStyle w:val="ListeParagraf"/>
+        <w:spacing w:before="240" w:after="120" w:line="240" w:lineRule="auto"/>
+        <w:ind w:left="708"/>
+        <w:rPr>
+          <w:b/>
+          <w:color w:val="FF0000"/>
+        </w:rPr>
+      </w:pPr>
+      <w:r>
+        <w:rPr>
+          <w:b/>
+          <w:color w:val="FF0000"/>
+        </w:rPr>
+        <w:t>*</w:t>
+      </w:r>
+      <w:proofErr w:type="spellStart"/>
+      <w:r>
+        <w:rPr>
+          <w:b/>
+          <w:color w:val="FF0000"/>
+        </w:rPr>
+        <w:t>OnlineOrderFlag</w:t>
+      </w:r>
+      <w:proofErr w:type="spellEnd"/>
+      <w:r>
+        <w:rPr>
+          <w:b/>
+          <w:color w:val="FF0000"/>
+        </w:rPr>
+        <w:t xml:space="preserve"> and </w:t>
+      </w:r>
+      <w:proofErr w:type="spellStart"/>
+      <w:r>
+        <w:rPr>
+          <w:b/>
+          <w:color w:val="FF0000"/>
+        </w:rPr>
+        <w:t>OrderDate</w:t>
+      </w:r>
+      <w:proofErr w:type="spellEnd"/>
+      <w:r>
+        <w:rPr>
+          <w:b/>
+          <w:color w:val="FF0000"/>
+        </w:rPr>
+        <w:t xml:space="preserve"> records will be </w:t>
+      </w:r>
+    </w:p>
+    <w:p>
+      <w:pPr>
+        <w:pStyle w:val="ListeParagraf"/>
+        <w:spacing w:before="240" w:after="120" w:line="240" w:lineRule="auto"/>
+        <w:ind w:left="708"/>
+        <w:rPr>
+          <w:b/>
+        </w:rPr>
+      </w:pPr>
+    </w:p>
+    <w:p>
+      <w:pPr>
+        <w:pStyle w:val="ListeParagraf"/>
         <w:numPr>
           <w:ilvl w:val="0"/>
           <w:numId w:val="1"/>
@@ -1531,10 +1581,7 @@
       </w:r>
       <w:proofErr w:type="spellEnd"/>
       <w:r>
-        <w:t xml:space="preserve"> </w:t>
-      </w:r>
-      <w:r>
-        <w:t xml:space="preserve">is used in Select part so that </w:t>
+        <w:t xml:space="preserve"> is used in Select part so that </w:t>
       </w:r>
       <w:proofErr w:type="gramStart"/>
       <w:r>
@@ -1800,7 +1847,7 @@
       </w:pPr>
       <w:r>
         <w:pict>
-          <v:shape id="_x0000_i1030" type="#_x0000_t75" style="width:453.05pt;height:152.85pt">
+          <v:shape id="_x0000_i1028" type="#_x0000_t75" style="width:453.05pt;height:152.85pt">
             <v:imagedata r:id="rId9" o:title="Query1AfterExecutionPlan"/>
           </v:shape>
         </w:pict>
@@ -2086,7 +2133,13 @@
         <w:rPr>
           <w:b/>
         </w:rPr>
-        <w:t>Average times</w:t>
+        <w:t>Total</w:t>
+      </w:r>
+      <w:r>
+        <w:rPr>
+          <w:b/>
+        </w:rPr>
+        <w:t xml:space="preserve"> times</w:t>
       </w:r>
       <w:r>
         <w:t xml:space="preserve"> </w:t>
@@ -2382,7 +2435,7 @@
           <w:szCs w:val="26"/>
         </w:rPr>
         <w:pict>
-          <v:shape id="_x0000_i1031" type="#_x0000_t75" style="width:298.85pt;height:209.9pt">
+          <v:shape id="_x0000_i1029" type="#_x0000_t75" style="width:298.85pt;height:209.9pt">
             <v:imagedata r:id="rId10" o:title="Query2"/>
           </v:shape>
         </w:pict>
@@ -2405,25 +2458,11 @@
           <w:szCs w:val="26"/>
         </w:rPr>
         <w:pict>
-          <v:shape id="_x0000_i1040" type="#_x0000_t75" style="width:452.4pt;height:163.7pt">
+          <v:shape id="_x0000_i1030" type="#_x0000_t75" style="width:406.85pt;height:147.4pt">
             <v:imagedata r:id="rId11" o:title="Query2BeforeExecutionPlan"/>
           </v:shape>
         </w:pict>
       </w:r>
-    </w:p>
-    <w:p>
-      <w:pPr>
-        <w:pStyle w:val="ListeParagraf"/>
-        <w:spacing w:before="240" w:after="120" w:line="240" w:lineRule="auto"/>
-        <w:ind w:left="1080"/>
-      </w:pPr>
-    </w:p>
-    <w:p>
-      <w:pPr>
-        <w:pStyle w:val="ListeParagraf"/>
-        <w:spacing w:before="240" w:after="120" w:line="240" w:lineRule="auto"/>
-        <w:ind w:left="1080"/>
-      </w:pPr>
     </w:p>
     <w:p>
       <w:pPr>
@@ -3099,10 +3138,7 @@
       </w:r>
       <w:proofErr w:type="spellEnd"/>
       <w:r>
-        <w:t xml:space="preserve"> on one Nested Inner Join and Select part</w:t>
-      </w:r>
-      <w:r>
-        <w:t>.</w:t>
+        <w:t xml:space="preserve"> on one Nested Inner Join and Select part.</w:t>
       </w:r>
     </w:p>
     <w:p>
@@ -3205,19 +3241,13 @@
       </w:r>
       <w:proofErr w:type="spellEnd"/>
       <w:r>
-        <w:t xml:space="preserve"> column </w:t>
-      </w:r>
-      <w:r>
-        <w:t xml:space="preserve">was in Where and it is use for </w:t>
+        <w:t xml:space="preserve"> column was in Where and it is use for </w:t>
       </w:r>
       <w:r>
         <w:t>equation</w:t>
       </w:r>
       <w:r>
-        <w:t xml:space="preserve"> so that this part will be second</w:t>
-      </w:r>
-      <w:r>
-        <w:t xml:space="preserve"> column in index.</w:t>
+        <w:t xml:space="preserve"> so that this part will be second column in index.</w:t>
       </w:r>
     </w:p>
     <w:p>
@@ -3252,22 +3282,13 @@
         <w:t xml:space="preserve"> </w:t>
       </w:r>
       <w:r>
-        <w:t xml:space="preserve">Color column was in Where </w:t>
-      </w:r>
-      <w:r>
-        <w:t xml:space="preserve">and it is use for </w:t>
+        <w:t xml:space="preserve">Color column was in Where and it is use for </w:t>
       </w:r>
       <w:r>
         <w:t>equation</w:t>
       </w:r>
       <w:r>
-        <w:t xml:space="preserve"> so that this part will be </w:t>
-      </w:r>
-      <w:r>
-        <w:t>third</w:t>
-      </w:r>
-      <w:r>
-        <w:t xml:space="preserve"> column in index.</w:t>
+        <w:t xml:space="preserve"> so that this part will be third column in index.</w:t>
       </w:r>
     </w:p>
     <w:p>
@@ -3311,10 +3332,7 @@
       </w:r>
       <w:proofErr w:type="spellEnd"/>
       <w:r>
-        <w:t xml:space="preserve"> column was in </w:t>
-      </w:r>
-      <w:r>
-        <w:t xml:space="preserve">right sides of Nested Inner </w:t>
+        <w:t xml:space="preserve"> column was in right sides of Nested Inner </w:t>
       </w:r>
       <w:proofErr w:type="gramStart"/>
       <w:r>
@@ -3322,13 +3340,7 @@
       </w:r>
       <w:proofErr w:type="gramEnd"/>
       <w:r>
-        <w:t xml:space="preserve"> that It’</w:t>
-      </w:r>
-      <w:r>
-        <w:t>s not important as before 3</w:t>
-      </w:r>
-      <w:r>
-        <w:t xml:space="preserve"> columns and It will be in include part.</w:t>
+        <w:t xml:space="preserve"> that It’s not important as before 3 columns and It will be in include part.</w:t>
       </w:r>
     </w:p>
     <w:p>
@@ -3472,6 +3484,16 @@
         </w:rPr>
         <w:t>)</w:t>
       </w:r>
+    </w:p>
+    <w:p>
+      <w:pPr>
+        <w:pStyle w:val="ListeParagraf"/>
+        <w:spacing w:after="120" w:line="240" w:lineRule="auto"/>
+        <w:ind w:left="708"/>
+        <w:rPr>
+          <w:b/>
+        </w:rPr>
+      </w:pPr>
     </w:p>
     <w:p>
       <w:pPr>
@@ -3511,10 +3533,7 @@
       </w:r>
       <w:proofErr w:type="gramEnd"/>
       <w:r>
-        <w:t xml:space="preserve"> have 0% cost </w:t>
-      </w:r>
-      <w:r>
-        <w:t xml:space="preserve">and has no </w:t>
+        <w:t xml:space="preserve"> have 0% cost and has no </w:t>
       </w:r>
       <w:proofErr w:type="spellStart"/>
       <w:r>
@@ -3529,9 +3548,2786 @@
       <w:pPr>
         <w:spacing w:after="120" w:line="240" w:lineRule="auto"/>
         <w:ind w:left="708"/>
-      </w:pPr>
-      <w:bookmarkStart w:id="0" w:name="_GoBack"/>
-      <w:bookmarkEnd w:id="0"/>
+        <w:jc w:val="center"/>
+      </w:pPr>
+    </w:p>
+    <w:p>
+      <w:pPr>
+        <w:spacing w:after="120" w:line="240" w:lineRule="auto"/>
+        <w:rPr>
+          <w:b/>
+        </w:rPr>
+      </w:pPr>
+      <w:r>
+        <w:t xml:space="preserve">                                        </w:t>
+      </w:r>
+      <w:r>
+        <w:rPr>
+          <w:b/>
+        </w:rPr>
+        <w:t>Average times</w:t>
+      </w:r>
+      <w:r>
+        <w:t xml:space="preserve"> </w:t>
+      </w:r>
+      <w:r>
+        <w:rPr>
+          <w:b/>
+        </w:rPr>
+        <w:t xml:space="preserve">after Indexes </w:t>
+      </w:r>
+    </w:p>
+    <w:tbl>
+      <w:tblPr>
+        <w:tblStyle w:val="TabloKlavuzu"/>
+        <w:tblW w:w="0" w:type="auto"/>
+        <w:jc w:val="center"/>
+        <w:tblLook w:val="04A0" w:firstRow="1" w:lastRow="0" w:firstColumn="1" w:lastColumn="0" w:noHBand="0" w:noVBand="1"/>
+      </w:tblPr>
+      <w:tblGrid>
+        <w:gridCol w:w="1129"/>
+        <w:gridCol w:w="1843"/>
+        <w:gridCol w:w="2008"/>
+      </w:tblGrid>
+      <w:tr>
+        <w:trPr>
+          <w:trHeight w:val="452"/>
+          <w:jc w:val="center"/>
+        </w:trPr>
+        <w:tc>
+          <w:tcPr>
+            <w:tcW w:w="1129" w:type="dxa"/>
+          </w:tcPr>
+          <w:p/>
+        </w:tc>
+        <w:tc>
+          <w:tcPr>
+            <w:tcW w:w="1843" w:type="dxa"/>
+          </w:tcPr>
+          <w:p>
+            <w:pPr>
+              <w:spacing w:before="60"/>
+              <w:jc w:val="center"/>
+              <w:rPr>
+                <w:b/>
+              </w:rPr>
+            </w:pPr>
+            <w:proofErr w:type="spellStart"/>
+            <w:r>
+              <w:rPr>
+                <w:b/>
+              </w:rPr>
+              <w:t>Onur</w:t>
+            </w:r>
+            <w:proofErr w:type="spellEnd"/>
+            <w:r>
+              <w:rPr>
+                <w:b/>
+              </w:rPr>
+              <w:t xml:space="preserve"> </w:t>
+            </w:r>
+            <w:proofErr w:type="spellStart"/>
+            <w:r>
+              <w:rPr>
+                <w:b/>
+              </w:rPr>
+              <w:t>Akalın</w:t>
+            </w:r>
+            <w:proofErr w:type="spellEnd"/>
+          </w:p>
+        </w:tc>
+        <w:tc>
+          <w:tcPr>
+            <w:tcW w:w="2008" w:type="dxa"/>
+          </w:tcPr>
+          <w:p>
+            <w:pPr>
+              <w:spacing w:before="60"/>
+              <w:jc w:val="center"/>
+              <w:rPr>
+                <w:b/>
+              </w:rPr>
+            </w:pPr>
+            <w:r>
+              <w:rPr>
+                <w:b/>
+              </w:rPr>
+              <w:t xml:space="preserve">Ahmet Arif </w:t>
+            </w:r>
+            <w:proofErr w:type="spellStart"/>
+            <w:r>
+              <w:rPr>
+                <w:b/>
+              </w:rPr>
+              <w:t>Özçelik</w:t>
+            </w:r>
+            <w:proofErr w:type="spellEnd"/>
+          </w:p>
+        </w:tc>
+      </w:tr>
+      <w:tr>
+        <w:trPr>
+          <w:trHeight w:val="427"/>
+          <w:jc w:val="center"/>
+        </w:trPr>
+        <w:tc>
+          <w:tcPr>
+            <w:tcW w:w="1129" w:type="dxa"/>
+          </w:tcPr>
+          <w:p>
+            <w:pPr>
+              <w:jc w:val="center"/>
+              <w:rPr>
+                <w:b/>
+              </w:rPr>
+            </w:pPr>
+            <w:r>
+              <w:rPr>
+                <w:b/>
+              </w:rPr>
+              <w:t>Query 2</w:t>
+            </w:r>
+          </w:p>
+        </w:tc>
+        <w:tc>
+          <w:tcPr>
+            <w:tcW w:w="1843" w:type="dxa"/>
+          </w:tcPr>
+          <w:p>
+            <w:pPr>
+              <w:spacing w:before="60"/>
+              <w:jc w:val="center"/>
+            </w:pPr>
+            <w:r>
+              <w:t>11.036 s</w:t>
+            </w:r>
+          </w:p>
+        </w:tc>
+        <w:tc>
+          <w:tcPr>
+            <w:tcW w:w="2008" w:type="dxa"/>
+          </w:tcPr>
+          <w:p>
+            <w:pPr>
+              <w:spacing w:before="60"/>
+              <w:jc w:val="center"/>
+            </w:pPr>
+            <w:r>
+              <w:t>18.253 s</w:t>
+            </w:r>
+          </w:p>
+        </w:tc>
+      </w:tr>
+      <w:tr>
+        <w:trPr>
+          <w:trHeight w:val="427"/>
+          <w:jc w:val="center"/>
+        </w:trPr>
+        <w:tc>
+          <w:tcPr>
+            <w:tcW w:w="1129" w:type="dxa"/>
+          </w:tcPr>
+          <w:p>
+            <w:pPr>
+              <w:spacing w:before="60"/>
+              <w:jc w:val="center"/>
+              <w:rPr>
+                <w:b/>
+              </w:rPr>
+            </w:pPr>
+            <w:r>
+              <w:rPr>
+                <w:b/>
+              </w:rPr>
+              <w:t>Remain</w:t>
+            </w:r>
+          </w:p>
+        </w:tc>
+        <w:tc>
+          <w:tcPr>
+            <w:tcW w:w="1843" w:type="dxa"/>
+          </w:tcPr>
+          <w:p>
+            <w:pPr>
+              <w:spacing w:before="60"/>
+              <w:jc w:val="center"/>
+            </w:pPr>
+            <w:r>
+              <w:t>-1.240 s</w:t>
+            </w:r>
+          </w:p>
+        </w:tc>
+        <w:tc>
+          <w:tcPr>
+            <w:tcW w:w="2008" w:type="dxa"/>
+          </w:tcPr>
+          <w:p>
+            <w:pPr>
+              <w:spacing w:before="60"/>
+              <w:jc w:val="center"/>
+            </w:pPr>
+            <w:r>
+              <w:t>-2.145 s</w:t>
+            </w:r>
+          </w:p>
+        </w:tc>
+      </w:tr>
+    </w:tbl>
+    <w:p>
+      <w:pPr>
+        <w:spacing w:after="120" w:line="240" w:lineRule="auto"/>
+        <w:jc w:val="center"/>
+      </w:pPr>
+    </w:p>
+    <w:p>
+      <w:pPr>
+        <w:spacing w:after="120" w:line="240" w:lineRule="auto"/>
+        <w:rPr>
+          <w:b/>
+        </w:rPr>
+      </w:pPr>
+      <w:r>
+        <w:rPr>
+          <w:b/>
+        </w:rPr>
+        <w:tab/>
+      </w:r>
+      <w:r>
+        <w:rPr>
+          <w:b/>
+        </w:rPr>
+        <w:tab/>
+        <w:t xml:space="preserve">            </w:t>
+      </w:r>
+      <w:r>
+        <w:rPr>
+          <w:b/>
+        </w:rPr>
+        <w:t>Total</w:t>
+      </w:r>
+      <w:r>
+        <w:rPr>
+          <w:b/>
+        </w:rPr>
+        <w:t xml:space="preserve"> times</w:t>
+      </w:r>
+      <w:r>
+        <w:t xml:space="preserve"> </w:t>
+      </w:r>
+      <w:r>
+        <w:rPr>
+          <w:b/>
+        </w:rPr>
+        <w:t xml:space="preserve">after Indexes </w:t>
+      </w:r>
+    </w:p>
+    <w:tbl>
+      <w:tblPr>
+        <w:tblStyle w:val="TabloKlavuzu"/>
+        <w:tblW w:w="0" w:type="auto"/>
+        <w:jc w:val="center"/>
+        <w:tblLook w:val="04A0" w:firstRow="1" w:lastRow="0" w:firstColumn="1" w:lastColumn="0" w:noHBand="0" w:noVBand="1"/>
+      </w:tblPr>
+      <w:tblGrid>
+        <w:gridCol w:w="1129"/>
+        <w:gridCol w:w="1843"/>
+        <w:gridCol w:w="2008"/>
+      </w:tblGrid>
+      <w:tr>
+        <w:trPr>
+          <w:trHeight w:val="452"/>
+          <w:jc w:val="center"/>
+        </w:trPr>
+        <w:tc>
+          <w:tcPr>
+            <w:tcW w:w="1129" w:type="dxa"/>
+          </w:tcPr>
+          <w:p/>
+        </w:tc>
+        <w:tc>
+          <w:tcPr>
+            <w:tcW w:w="1843" w:type="dxa"/>
+          </w:tcPr>
+          <w:p>
+            <w:pPr>
+              <w:spacing w:before="60"/>
+              <w:jc w:val="center"/>
+              <w:rPr>
+                <w:b/>
+              </w:rPr>
+            </w:pPr>
+            <w:proofErr w:type="spellStart"/>
+            <w:r>
+              <w:rPr>
+                <w:b/>
+              </w:rPr>
+              <w:t>Onur</w:t>
+            </w:r>
+            <w:proofErr w:type="spellEnd"/>
+            <w:r>
+              <w:rPr>
+                <w:b/>
+              </w:rPr>
+              <w:t xml:space="preserve"> </w:t>
+            </w:r>
+            <w:proofErr w:type="spellStart"/>
+            <w:r>
+              <w:rPr>
+                <w:b/>
+              </w:rPr>
+              <w:t>Akalın</w:t>
+            </w:r>
+            <w:proofErr w:type="spellEnd"/>
+          </w:p>
+        </w:tc>
+        <w:tc>
+          <w:tcPr>
+            <w:tcW w:w="2008" w:type="dxa"/>
+          </w:tcPr>
+          <w:p>
+            <w:pPr>
+              <w:spacing w:before="60"/>
+              <w:jc w:val="center"/>
+              <w:rPr>
+                <w:b/>
+              </w:rPr>
+            </w:pPr>
+            <w:r>
+              <w:rPr>
+                <w:b/>
+              </w:rPr>
+              <w:t xml:space="preserve">Ahmet Arif </w:t>
+            </w:r>
+            <w:proofErr w:type="spellStart"/>
+            <w:r>
+              <w:rPr>
+                <w:b/>
+              </w:rPr>
+              <w:t>Özçelik</w:t>
+            </w:r>
+            <w:proofErr w:type="spellEnd"/>
+          </w:p>
+        </w:tc>
+      </w:tr>
+      <w:tr>
+        <w:trPr>
+          <w:trHeight w:val="427"/>
+          <w:jc w:val="center"/>
+        </w:trPr>
+        <w:tc>
+          <w:tcPr>
+            <w:tcW w:w="1129" w:type="dxa"/>
+          </w:tcPr>
+          <w:p>
+            <w:pPr>
+              <w:jc w:val="center"/>
+              <w:rPr>
+                <w:b/>
+              </w:rPr>
+            </w:pPr>
+            <w:r>
+              <w:rPr>
+                <w:b/>
+              </w:rPr>
+              <w:t>Query 2</w:t>
+            </w:r>
+          </w:p>
+        </w:tc>
+        <w:tc>
+          <w:tcPr>
+            <w:tcW w:w="1843" w:type="dxa"/>
+          </w:tcPr>
+          <w:p>
+            <w:pPr>
+              <w:spacing w:before="60"/>
+              <w:jc w:val="center"/>
+            </w:pPr>
+            <w:r>
+              <w:t>18.39</w:t>
+            </w:r>
+            <w:r>
+              <w:t xml:space="preserve"> m</w:t>
+            </w:r>
+          </w:p>
+        </w:tc>
+        <w:tc>
+          <w:tcPr>
+            <w:tcW w:w="2008" w:type="dxa"/>
+          </w:tcPr>
+          <w:p>
+            <w:pPr>
+              <w:spacing w:before="60"/>
+              <w:jc w:val="center"/>
+            </w:pPr>
+            <w:r>
+              <w:t>30.42</w:t>
+            </w:r>
+            <w:r>
+              <w:t xml:space="preserve"> m</w:t>
+            </w:r>
+          </w:p>
+        </w:tc>
+      </w:tr>
+      <w:tr>
+        <w:trPr>
+          <w:trHeight w:val="427"/>
+          <w:jc w:val="center"/>
+        </w:trPr>
+        <w:tc>
+          <w:tcPr>
+            <w:tcW w:w="1129" w:type="dxa"/>
+          </w:tcPr>
+          <w:p>
+            <w:pPr>
+              <w:spacing w:before="60"/>
+              <w:jc w:val="center"/>
+              <w:rPr>
+                <w:b/>
+              </w:rPr>
+            </w:pPr>
+            <w:r>
+              <w:rPr>
+                <w:b/>
+              </w:rPr>
+              <w:t>Remain</w:t>
+            </w:r>
+          </w:p>
+        </w:tc>
+        <w:tc>
+          <w:tcPr>
+            <w:tcW w:w="1843" w:type="dxa"/>
+          </w:tcPr>
+          <w:p>
+            <w:pPr>
+              <w:spacing w:before="60"/>
+              <w:jc w:val="center"/>
+            </w:pPr>
+            <w:r>
+              <w:t>-2.07</w:t>
+            </w:r>
+            <w:r>
+              <w:t xml:space="preserve"> m</w:t>
+            </w:r>
+          </w:p>
+        </w:tc>
+        <w:tc>
+          <w:tcPr>
+            <w:tcW w:w="2008" w:type="dxa"/>
+          </w:tcPr>
+          <w:p>
+            <w:pPr>
+              <w:spacing w:before="60"/>
+              <w:jc w:val="center"/>
+            </w:pPr>
+            <w:r>
+              <w:t>-3.58</w:t>
+            </w:r>
+            <w:r>
+              <w:t xml:space="preserve"> m</w:t>
+            </w:r>
+          </w:p>
+        </w:tc>
+      </w:tr>
+    </w:tbl>
+    <w:p>
+      <w:pPr>
+        <w:spacing w:after="120" w:line="240" w:lineRule="auto"/>
+        <w:ind w:left="708"/>
+        <w:jc w:val="center"/>
+      </w:pPr>
+    </w:p>
+    <w:p>
+      <w:pPr>
+        <w:spacing w:after="120" w:line="240" w:lineRule="auto"/>
+        <w:ind w:left="708"/>
+        <w:jc w:val="center"/>
+        <w:rPr>
+          <w:color w:val="FF0000"/>
+        </w:rPr>
+      </w:pPr>
+      <w:r>
+        <w:rPr>
+          <w:color w:val="FF0000"/>
+        </w:rPr>
+        <w:t xml:space="preserve">(When we add Index for </w:t>
+      </w:r>
+      <w:r>
+        <w:rPr>
+          <w:color w:val="FF0000"/>
+        </w:rPr>
+        <w:t xml:space="preserve">2 main columns </w:t>
+      </w:r>
+      <w:proofErr w:type="gramStart"/>
+      <w:r>
+        <w:rPr>
+          <w:color w:val="FF0000"/>
+        </w:rPr>
+        <w:t xml:space="preserve">( </w:t>
+      </w:r>
+      <w:proofErr w:type="spellStart"/>
+      <w:r>
+        <w:rPr>
+          <w:color w:val="FF0000"/>
+        </w:rPr>
+        <w:t>SalesOrderDetail</w:t>
+      </w:r>
+      <w:proofErr w:type="spellEnd"/>
+      <w:proofErr w:type="gramEnd"/>
+      <w:r>
+        <w:rPr>
+          <w:color w:val="FF0000"/>
+        </w:rPr>
+        <w:t xml:space="preserve"> (43% Cost) and </w:t>
+      </w:r>
+      <w:proofErr w:type="spellStart"/>
+      <w:r>
+        <w:rPr>
+          <w:color w:val="FF0000"/>
+        </w:rPr>
+        <w:t>SalesOrderHeader</w:t>
+      </w:r>
+      <w:proofErr w:type="spellEnd"/>
+      <w:r>
+        <w:rPr>
+          <w:color w:val="FF0000"/>
+        </w:rPr>
+        <w:t xml:space="preserve"> (22% Cost) ), It reduce the speed drastically even their costs are decreased. We drop or change indexes to reduce the costs and improve speed but </w:t>
+      </w:r>
+      <w:proofErr w:type="gramStart"/>
+      <w:r>
+        <w:rPr>
+          <w:color w:val="FF0000"/>
+        </w:rPr>
+        <w:t>It</w:t>
+      </w:r>
+      <w:proofErr w:type="gramEnd"/>
+      <w:r>
+        <w:rPr>
+          <w:color w:val="FF0000"/>
+        </w:rPr>
+        <w:t xml:space="preserve"> didn’t work. </w:t>
+      </w:r>
+      <w:r>
+        <w:rPr>
+          <w:color w:val="FF0000"/>
+        </w:rPr>
+        <w:t>)</w:t>
+      </w:r>
+    </w:p>
+    <w:p>
+      <w:pPr>
+        <w:spacing w:after="120" w:line="240" w:lineRule="auto"/>
+        <w:ind w:left="708"/>
+        <w:jc w:val="center"/>
+        <w:rPr>
+          <w:color w:val="FF0000"/>
+        </w:rPr>
+      </w:pPr>
+    </w:p>
+    <w:p>
+      <w:pPr>
+        <w:spacing w:after="120" w:line="240" w:lineRule="auto"/>
+        <w:ind w:left="708"/>
+        <w:rPr>
+          <w:color w:val="FF0000"/>
+        </w:rPr>
+      </w:pPr>
+      <w:r>
+        <w:rPr>
+          <w:color w:val="FF0000"/>
+        </w:rPr>
+        <w:t xml:space="preserve">*We improved speed only with </w:t>
+      </w:r>
+      <w:proofErr w:type="gramStart"/>
+      <w:r>
+        <w:rPr>
+          <w:color w:val="FF0000"/>
+        </w:rPr>
+        <w:t>3th</w:t>
+      </w:r>
+      <w:proofErr w:type="gramEnd"/>
+      <w:r>
+        <w:rPr>
+          <w:color w:val="FF0000"/>
+        </w:rPr>
+        <w:t xml:space="preserve"> index on this document. </w:t>
+      </w:r>
+    </w:p>
+    <w:p>
+      <w:pPr>
+        <w:spacing w:after="120" w:line="240" w:lineRule="auto"/>
+        <w:ind w:left="708"/>
+        <w:jc w:val="center"/>
+      </w:pPr>
+    </w:p>
+    <w:p>
+      <w:pPr>
+        <w:spacing w:after="120" w:line="240" w:lineRule="auto"/>
+        <w:rPr>
+          <w:b/>
+        </w:rPr>
+      </w:pPr>
+      <w:r>
+        <w:t xml:space="preserve">                                        </w:t>
+      </w:r>
+      <w:r>
+        <w:rPr>
+          <w:b/>
+          <w:color w:val="FF0000"/>
+        </w:rPr>
+        <w:t>Average times</w:t>
+      </w:r>
+      <w:r>
+        <w:rPr>
+          <w:color w:val="FF0000"/>
+        </w:rPr>
+        <w:t xml:space="preserve"> </w:t>
+      </w:r>
+      <w:r>
+        <w:rPr>
+          <w:b/>
+          <w:color w:val="FF0000"/>
+        </w:rPr>
+        <w:t xml:space="preserve">after Indexes </w:t>
+      </w:r>
+      <w:r>
+        <w:rPr>
+          <w:b/>
+          <w:color w:val="FF0000"/>
+        </w:rPr>
+        <w:t xml:space="preserve">(only with </w:t>
+      </w:r>
+      <w:proofErr w:type="gramStart"/>
+      <w:r>
+        <w:rPr>
+          <w:b/>
+          <w:color w:val="FF0000"/>
+        </w:rPr>
+        <w:t>3th</w:t>
+      </w:r>
+      <w:proofErr w:type="gramEnd"/>
+      <w:r>
+        <w:rPr>
+          <w:b/>
+          <w:color w:val="FF0000"/>
+        </w:rPr>
+        <w:t xml:space="preserve"> index)</w:t>
+      </w:r>
+    </w:p>
+    <w:tbl>
+      <w:tblPr>
+        <w:tblStyle w:val="TabloKlavuzu"/>
+        <w:tblW w:w="0" w:type="auto"/>
+        <w:jc w:val="center"/>
+        <w:tblLook w:val="04A0" w:firstRow="1" w:lastRow="0" w:firstColumn="1" w:lastColumn="0" w:noHBand="0" w:noVBand="1"/>
+      </w:tblPr>
+      <w:tblGrid>
+        <w:gridCol w:w="1129"/>
+        <w:gridCol w:w="1843"/>
+        <w:gridCol w:w="2008"/>
+      </w:tblGrid>
+      <w:tr>
+        <w:trPr>
+          <w:trHeight w:val="452"/>
+          <w:jc w:val="center"/>
+        </w:trPr>
+        <w:tc>
+          <w:tcPr>
+            <w:tcW w:w="1129" w:type="dxa"/>
+          </w:tcPr>
+          <w:p/>
+        </w:tc>
+        <w:tc>
+          <w:tcPr>
+            <w:tcW w:w="1843" w:type="dxa"/>
+          </w:tcPr>
+          <w:p>
+            <w:pPr>
+              <w:spacing w:before="60"/>
+              <w:jc w:val="center"/>
+              <w:rPr>
+                <w:b/>
+              </w:rPr>
+            </w:pPr>
+            <w:proofErr w:type="spellStart"/>
+            <w:r>
+              <w:rPr>
+                <w:b/>
+              </w:rPr>
+              <w:t>Onur</w:t>
+            </w:r>
+            <w:proofErr w:type="spellEnd"/>
+            <w:r>
+              <w:rPr>
+                <w:b/>
+              </w:rPr>
+              <w:t xml:space="preserve"> </w:t>
+            </w:r>
+            <w:proofErr w:type="spellStart"/>
+            <w:r>
+              <w:rPr>
+                <w:b/>
+              </w:rPr>
+              <w:t>Akalın</w:t>
+            </w:r>
+            <w:proofErr w:type="spellEnd"/>
+          </w:p>
+        </w:tc>
+        <w:tc>
+          <w:tcPr>
+            <w:tcW w:w="2008" w:type="dxa"/>
+          </w:tcPr>
+          <w:p>
+            <w:pPr>
+              <w:spacing w:before="60"/>
+              <w:jc w:val="center"/>
+              <w:rPr>
+                <w:b/>
+              </w:rPr>
+            </w:pPr>
+            <w:r>
+              <w:rPr>
+                <w:b/>
+              </w:rPr>
+              <w:t xml:space="preserve">Ahmet Arif </w:t>
+            </w:r>
+            <w:proofErr w:type="spellStart"/>
+            <w:r>
+              <w:rPr>
+                <w:b/>
+              </w:rPr>
+              <w:t>Özçelik</w:t>
+            </w:r>
+            <w:proofErr w:type="spellEnd"/>
+          </w:p>
+        </w:tc>
+      </w:tr>
+      <w:tr>
+        <w:trPr>
+          <w:trHeight w:val="427"/>
+          <w:jc w:val="center"/>
+        </w:trPr>
+        <w:tc>
+          <w:tcPr>
+            <w:tcW w:w="1129" w:type="dxa"/>
+          </w:tcPr>
+          <w:p>
+            <w:pPr>
+              <w:jc w:val="center"/>
+              <w:rPr>
+                <w:b/>
+              </w:rPr>
+            </w:pPr>
+            <w:r>
+              <w:rPr>
+                <w:b/>
+              </w:rPr>
+              <w:t>Query 2</w:t>
+            </w:r>
+          </w:p>
+        </w:tc>
+        <w:tc>
+          <w:tcPr>
+            <w:tcW w:w="1843" w:type="dxa"/>
+          </w:tcPr>
+          <w:p>
+            <w:pPr>
+              <w:spacing w:before="60"/>
+              <w:jc w:val="center"/>
+            </w:pPr>
+            <w:r>
+              <w:t>8.128 s</w:t>
+            </w:r>
+          </w:p>
+        </w:tc>
+        <w:tc>
+          <w:tcPr>
+            <w:tcW w:w="2008" w:type="dxa"/>
+          </w:tcPr>
+          <w:p>
+            <w:pPr>
+              <w:spacing w:before="60"/>
+              <w:jc w:val="center"/>
+            </w:pPr>
+            <w:r>
+              <w:t>14.126 s</w:t>
+            </w:r>
+          </w:p>
+        </w:tc>
+      </w:tr>
+      <w:tr>
+        <w:trPr>
+          <w:trHeight w:val="427"/>
+          <w:jc w:val="center"/>
+        </w:trPr>
+        <w:tc>
+          <w:tcPr>
+            <w:tcW w:w="1129" w:type="dxa"/>
+          </w:tcPr>
+          <w:p>
+            <w:pPr>
+              <w:spacing w:before="60"/>
+              <w:jc w:val="center"/>
+              <w:rPr>
+                <w:b/>
+              </w:rPr>
+            </w:pPr>
+            <w:r>
+              <w:rPr>
+                <w:b/>
+              </w:rPr>
+              <w:t>Remain</w:t>
+            </w:r>
+          </w:p>
+        </w:tc>
+        <w:tc>
+          <w:tcPr>
+            <w:tcW w:w="1843" w:type="dxa"/>
+          </w:tcPr>
+          <w:p>
+            <w:pPr>
+              <w:spacing w:before="60"/>
+              <w:jc w:val="center"/>
+            </w:pPr>
+            <w:r>
+              <w:t>+1.</w:t>
+            </w:r>
+            <w:r>
+              <w:t>668</w:t>
+            </w:r>
+            <w:r>
+              <w:t xml:space="preserve"> s</w:t>
+            </w:r>
+          </w:p>
+        </w:tc>
+        <w:tc>
+          <w:tcPr>
+            <w:tcW w:w="2008" w:type="dxa"/>
+          </w:tcPr>
+          <w:p>
+            <w:pPr>
+              <w:spacing w:before="60"/>
+              <w:jc w:val="center"/>
+            </w:pPr>
+            <w:r>
+              <w:t>+</w:t>
+            </w:r>
+            <w:r>
+              <w:t>1.982</w:t>
+            </w:r>
+            <w:r>
+              <w:t xml:space="preserve"> s</w:t>
+            </w:r>
+          </w:p>
+        </w:tc>
+      </w:tr>
+    </w:tbl>
+    <w:p>
+      <w:pPr>
+        <w:spacing w:after="120" w:line="240" w:lineRule="auto"/>
+        <w:jc w:val="center"/>
+      </w:pPr>
+    </w:p>
+    <w:p>
+      <w:pPr>
+        <w:spacing w:after="120" w:line="240" w:lineRule="auto"/>
+        <w:jc w:val="center"/>
+      </w:pPr>
+    </w:p>
+    <w:p>
+      <w:pPr>
+        <w:spacing w:after="120" w:line="240" w:lineRule="auto"/>
+        <w:jc w:val="center"/>
+      </w:pPr>
+    </w:p>
+    <w:p>
+      <w:pPr>
+        <w:spacing w:after="120" w:line="240" w:lineRule="auto"/>
+        <w:rPr>
+          <w:b/>
+        </w:rPr>
+      </w:pPr>
+      <w:r>
+        <w:rPr>
+          <w:b/>
+        </w:rPr>
+        <w:tab/>
+      </w:r>
+      <w:r>
+        <w:rPr>
+          <w:b/>
+        </w:rPr>
+        <w:tab/>
+        <w:t xml:space="preserve">            </w:t>
+      </w:r>
+      <w:r>
+        <w:rPr>
+          <w:b/>
+          <w:color w:val="FF0000"/>
+        </w:rPr>
+        <w:t>Total times</w:t>
+      </w:r>
+      <w:r>
+        <w:rPr>
+          <w:color w:val="FF0000"/>
+        </w:rPr>
+        <w:t xml:space="preserve"> </w:t>
+      </w:r>
+      <w:r>
+        <w:rPr>
+          <w:b/>
+          <w:color w:val="FF0000"/>
+        </w:rPr>
+        <w:t xml:space="preserve">after Indexes </w:t>
+      </w:r>
+      <w:r>
+        <w:rPr>
+          <w:b/>
+          <w:color w:val="FF0000"/>
+        </w:rPr>
+        <w:t xml:space="preserve">(only with </w:t>
+      </w:r>
+      <w:proofErr w:type="gramStart"/>
+      <w:r>
+        <w:rPr>
+          <w:b/>
+          <w:color w:val="FF0000"/>
+        </w:rPr>
+        <w:t>3th</w:t>
+      </w:r>
+      <w:proofErr w:type="gramEnd"/>
+      <w:r>
+        <w:rPr>
+          <w:b/>
+          <w:color w:val="FF0000"/>
+        </w:rPr>
+        <w:t xml:space="preserve"> index)</w:t>
+      </w:r>
+    </w:p>
+    <w:tbl>
+      <w:tblPr>
+        <w:tblStyle w:val="TabloKlavuzu"/>
+        <w:tblW w:w="0" w:type="auto"/>
+        <w:jc w:val="center"/>
+        <w:tblLook w:val="04A0" w:firstRow="1" w:lastRow="0" w:firstColumn="1" w:lastColumn="0" w:noHBand="0" w:noVBand="1"/>
+      </w:tblPr>
+      <w:tblGrid>
+        <w:gridCol w:w="1129"/>
+        <w:gridCol w:w="1843"/>
+        <w:gridCol w:w="2008"/>
+      </w:tblGrid>
+      <w:tr>
+        <w:trPr>
+          <w:trHeight w:val="452"/>
+          <w:jc w:val="center"/>
+        </w:trPr>
+        <w:tc>
+          <w:tcPr>
+            <w:tcW w:w="1129" w:type="dxa"/>
+          </w:tcPr>
+          <w:p/>
+        </w:tc>
+        <w:tc>
+          <w:tcPr>
+            <w:tcW w:w="1843" w:type="dxa"/>
+          </w:tcPr>
+          <w:p>
+            <w:pPr>
+              <w:spacing w:before="60"/>
+              <w:jc w:val="center"/>
+              <w:rPr>
+                <w:b/>
+              </w:rPr>
+            </w:pPr>
+            <w:proofErr w:type="spellStart"/>
+            <w:r>
+              <w:rPr>
+                <w:b/>
+              </w:rPr>
+              <w:t>Onur</w:t>
+            </w:r>
+            <w:proofErr w:type="spellEnd"/>
+            <w:r>
+              <w:rPr>
+                <w:b/>
+              </w:rPr>
+              <w:t xml:space="preserve"> </w:t>
+            </w:r>
+            <w:proofErr w:type="spellStart"/>
+            <w:r>
+              <w:rPr>
+                <w:b/>
+              </w:rPr>
+              <w:t>Akalın</w:t>
+            </w:r>
+            <w:proofErr w:type="spellEnd"/>
+          </w:p>
+        </w:tc>
+        <w:tc>
+          <w:tcPr>
+            <w:tcW w:w="2008" w:type="dxa"/>
+          </w:tcPr>
+          <w:p>
+            <w:pPr>
+              <w:spacing w:before="60"/>
+              <w:jc w:val="center"/>
+              <w:rPr>
+                <w:b/>
+              </w:rPr>
+            </w:pPr>
+            <w:r>
+              <w:rPr>
+                <w:b/>
+              </w:rPr>
+              <w:t xml:space="preserve">Ahmet Arif </w:t>
+            </w:r>
+            <w:proofErr w:type="spellStart"/>
+            <w:r>
+              <w:rPr>
+                <w:b/>
+              </w:rPr>
+              <w:t>Özçelik</w:t>
+            </w:r>
+            <w:proofErr w:type="spellEnd"/>
+          </w:p>
+        </w:tc>
+      </w:tr>
+      <w:tr>
+        <w:trPr>
+          <w:trHeight w:val="427"/>
+          <w:jc w:val="center"/>
+        </w:trPr>
+        <w:tc>
+          <w:tcPr>
+            <w:tcW w:w="1129" w:type="dxa"/>
+          </w:tcPr>
+          <w:p>
+            <w:pPr>
+              <w:jc w:val="center"/>
+              <w:rPr>
+                <w:b/>
+              </w:rPr>
+            </w:pPr>
+            <w:r>
+              <w:rPr>
+                <w:b/>
+              </w:rPr>
+              <w:t>Query 2</w:t>
+            </w:r>
+          </w:p>
+        </w:tc>
+        <w:tc>
+          <w:tcPr>
+            <w:tcW w:w="1843" w:type="dxa"/>
+          </w:tcPr>
+          <w:p>
+            <w:pPr>
+              <w:spacing w:before="60"/>
+              <w:jc w:val="center"/>
+            </w:pPr>
+            <w:r>
+              <w:t>13.54</w:t>
+            </w:r>
+            <w:r>
+              <w:t xml:space="preserve"> m</w:t>
+            </w:r>
+          </w:p>
+        </w:tc>
+        <w:tc>
+          <w:tcPr>
+            <w:tcW w:w="2008" w:type="dxa"/>
+          </w:tcPr>
+          <w:p>
+            <w:pPr>
+              <w:spacing w:before="60"/>
+              <w:jc w:val="center"/>
+            </w:pPr>
+            <w:r>
+              <w:t>23.54</w:t>
+            </w:r>
+            <w:r>
+              <w:t xml:space="preserve"> m</w:t>
+            </w:r>
+          </w:p>
+        </w:tc>
+      </w:tr>
+      <w:tr>
+        <w:trPr>
+          <w:trHeight w:val="427"/>
+          <w:jc w:val="center"/>
+        </w:trPr>
+        <w:tc>
+          <w:tcPr>
+            <w:tcW w:w="1129" w:type="dxa"/>
+          </w:tcPr>
+          <w:p>
+            <w:pPr>
+              <w:spacing w:before="60"/>
+              <w:jc w:val="center"/>
+              <w:rPr>
+                <w:b/>
+              </w:rPr>
+            </w:pPr>
+            <w:r>
+              <w:rPr>
+                <w:b/>
+              </w:rPr>
+              <w:t>Remain</w:t>
+            </w:r>
+          </w:p>
+        </w:tc>
+        <w:tc>
+          <w:tcPr>
+            <w:tcW w:w="1843" w:type="dxa"/>
+          </w:tcPr>
+          <w:p>
+            <w:pPr>
+              <w:spacing w:before="60"/>
+              <w:jc w:val="center"/>
+            </w:pPr>
+            <w:r>
+              <w:t>+3.18</w:t>
+            </w:r>
+            <w:r>
+              <w:t xml:space="preserve"> m</w:t>
+            </w:r>
+          </w:p>
+        </w:tc>
+        <w:tc>
+          <w:tcPr>
+            <w:tcW w:w="2008" w:type="dxa"/>
+          </w:tcPr>
+          <w:p>
+            <w:pPr>
+              <w:spacing w:before="60"/>
+              <w:jc w:val="center"/>
+            </w:pPr>
+            <w:r>
+              <w:t>+3.30</w:t>
+            </w:r>
+            <w:r>
+              <w:t xml:space="preserve"> m</w:t>
+            </w:r>
+          </w:p>
+        </w:tc>
+      </w:tr>
+    </w:tbl>
+    <w:p>
+      <w:pPr>
+        <w:spacing w:after="120" w:line="240" w:lineRule="auto"/>
+        <w:ind w:left="708"/>
+        <w:rPr>
+          <w:color w:val="FF0000"/>
+        </w:rPr>
+      </w:pPr>
+    </w:p>
+    <w:p>
+      <w:pPr>
+        <w:spacing w:after="120" w:line="240" w:lineRule="auto"/>
+        <w:ind w:left="708"/>
+        <w:jc w:val="center"/>
+        <w:rPr>
+          <w:color w:val="FF0000"/>
+        </w:rPr>
+      </w:pPr>
+    </w:p>
+    <w:p>
+      <w:pPr>
+        <w:spacing w:after="120" w:line="240" w:lineRule="auto"/>
+        <w:ind w:left="708"/>
+        <w:jc w:val="center"/>
+        <w:rPr>
+          <w:color w:val="FF0000"/>
+        </w:rPr>
+      </w:pPr>
+    </w:p>
+    <w:p>
+      <w:pPr>
+        <w:spacing w:after="120" w:line="240" w:lineRule="auto"/>
+        <w:ind w:left="708"/>
+        <w:jc w:val="center"/>
+        <w:rPr>
+          <w:color w:val="FF0000"/>
+        </w:rPr>
+      </w:pPr>
+    </w:p>
+    <w:p>
+      <w:pPr>
+        <w:spacing w:after="120" w:line="240" w:lineRule="auto"/>
+        <w:ind w:left="708"/>
+        <w:jc w:val="center"/>
+        <w:rPr>
+          <w:color w:val="FF0000"/>
+        </w:rPr>
+      </w:pPr>
+    </w:p>
+    <w:p>
+      <w:pPr>
+        <w:pStyle w:val="ListeParagraf"/>
+        <w:spacing w:before="240" w:after="120" w:line="240" w:lineRule="auto"/>
+        <w:ind w:left="0"/>
+        <w:rPr>
+          <w:b/>
+        </w:rPr>
+      </w:pPr>
+      <w:r>
+        <w:rPr>
+          <w:b/>
+        </w:rPr>
+        <w:lastRenderedPageBreak/>
+        <w:t>After Indexing</w:t>
+      </w:r>
+    </w:p>
+    <w:p>
+      <w:pPr>
+        <w:spacing w:after="120" w:line="240" w:lineRule="auto"/>
+        <w:rPr>
+          <w:color w:val="FF0000"/>
+        </w:rPr>
+      </w:pPr>
+      <w:r>
+        <w:rPr>
+          <w:color w:val="FF0000"/>
+        </w:rPr>
+        <w:pict>
+          <v:shape id="_x0000_i1031" type="#_x0000_t75" style="width:478.2pt;height:164.4pt">
+            <v:imagedata r:id="rId12" o:title="Query2AfterExecutionPlan"/>
+          </v:shape>
+        </w:pict>
+      </w:r>
+    </w:p>
+    <w:p>
+      <w:pPr>
+        <w:spacing w:after="120" w:line="240" w:lineRule="auto"/>
+        <w:ind w:left="708"/>
+        <w:jc w:val="center"/>
+        <w:rPr>
+          <w:color w:val="FF0000"/>
+        </w:rPr>
+      </w:pPr>
+    </w:p>
+    <w:p>
+      <w:pPr>
+        <w:spacing w:after="120" w:line="240" w:lineRule="auto"/>
+        <w:ind w:left="708"/>
+        <w:rPr>
+          <w:color w:val="FF0000"/>
+        </w:rPr>
+      </w:pPr>
+    </w:p>
+    <w:p>
+      <w:pPr>
+        <w:spacing w:after="120" w:line="240" w:lineRule="auto"/>
+        <w:rPr>
+          <w:b/>
+          <w:sz w:val="26"/>
+          <w:szCs w:val="26"/>
+        </w:rPr>
+      </w:pPr>
+      <w:r>
+        <w:rPr>
+          <w:b/>
+          <w:sz w:val="26"/>
+          <w:szCs w:val="26"/>
+        </w:rPr>
+        <w:t>Query-3:</w:t>
+      </w:r>
+    </w:p>
+    <w:p>
+      <w:pPr>
+        <w:spacing w:after="120" w:line="240" w:lineRule="auto"/>
+        <w:rPr>
+          <w:b/>
+          <w:sz w:val="26"/>
+          <w:szCs w:val="26"/>
+        </w:rPr>
+      </w:pPr>
+    </w:p>
+    <w:p>
+      <w:pPr>
+        <w:spacing w:after="120" w:line="240" w:lineRule="auto"/>
+        <w:jc w:val="center"/>
+        <w:rPr>
+          <w:color w:val="FF0000"/>
+        </w:rPr>
+      </w:pPr>
+      <w:r>
+        <w:rPr>
+          <w:color w:val="FF0000"/>
+        </w:rPr>
+        <w:pict>
+          <v:shape id="_x0000_i1032" type="#_x0000_t75" style="width:294.8pt;height:254.05pt">
+            <v:imagedata r:id="rId13" o:title="Query3"/>
+          </v:shape>
+        </w:pict>
+      </w:r>
+    </w:p>
+    <w:p>
+      <w:pPr>
+        <w:spacing w:after="120" w:line="240" w:lineRule="auto"/>
+        <w:jc w:val="center"/>
+        <w:rPr>
+          <w:color w:val="FF0000"/>
+        </w:rPr>
+      </w:pPr>
+    </w:p>
+    <w:p>
+      <w:pPr>
+        <w:spacing w:after="120" w:line="240" w:lineRule="auto"/>
+        <w:jc w:val="center"/>
+        <w:rPr>
+          <w:color w:val="FF0000"/>
+        </w:rPr>
+      </w:pPr>
+      <w:r>
+        <w:rPr>
+          <w:color w:val="FF0000"/>
+        </w:rPr>
+        <w:pict>
+          <v:shape id="_x0000_i1033" type="#_x0000_t75" style="width:427.25pt;height:2in">
+            <v:imagedata r:id="rId14" o:title="Query3BeforeExecutionPlan"/>
+          </v:shape>
+        </w:pict>
+      </w:r>
+    </w:p>
+    <w:p>
+      <w:pPr>
+        <w:pStyle w:val="ListeParagraf"/>
+        <w:numPr>
+          <w:ilvl w:val="0"/>
+          <w:numId w:val="11"/>
+        </w:numPr>
+        <w:spacing w:before="240" w:after="120" w:line="240" w:lineRule="auto"/>
+      </w:pPr>
+      <w:r>
+        <w:lastRenderedPageBreak/>
+        <w:t xml:space="preserve">Firstly, </w:t>
+      </w:r>
+      <w:proofErr w:type="gramStart"/>
+      <w:r>
+        <w:t>We</w:t>
+      </w:r>
+      <w:proofErr w:type="gramEnd"/>
+      <w:r>
+        <w:t xml:space="preserve"> want to create index for </w:t>
+      </w:r>
+      <w:proofErr w:type="spellStart"/>
+      <w:r>
+        <w:t>SalesOrderHeader</w:t>
+      </w:r>
+      <w:proofErr w:type="spellEnd"/>
+      <w:r>
+        <w:t xml:space="preserve"> table because It’s </w:t>
+      </w:r>
+      <w:proofErr w:type="spellStart"/>
+      <w:r>
+        <w:t>affect</w:t>
+      </w:r>
+      <w:proofErr w:type="spellEnd"/>
+      <w:r>
+        <w:t xml:space="preserve"> on where and inner join parts.</w:t>
+      </w:r>
+    </w:p>
+    <w:p>
+      <w:pPr>
+        <w:pStyle w:val="ListeParagraf"/>
+        <w:spacing w:before="240" w:after="120" w:line="240" w:lineRule="auto"/>
+      </w:pPr>
+    </w:p>
+    <w:p>
+      <w:pPr>
+        <w:pStyle w:val="ListeParagraf"/>
+        <w:numPr>
+          <w:ilvl w:val="0"/>
+          <w:numId w:val="2"/>
+        </w:numPr>
+        <w:spacing w:before="240" w:after="120" w:line="240" w:lineRule="auto"/>
+        <w:rPr>
+          <w:b/>
+        </w:rPr>
+      </w:pPr>
+      <w:proofErr w:type="spellStart"/>
+      <w:proofErr w:type="gramStart"/>
+      <w:r>
+        <w:rPr>
+          <w:b/>
+        </w:rPr>
+        <w:t>SOH.OrderDate</w:t>
+      </w:r>
+      <w:proofErr w:type="spellEnd"/>
+      <w:r>
+        <w:rPr>
+          <w:b/>
+        </w:rPr>
+        <w:t xml:space="preserve"> :</w:t>
+      </w:r>
+      <w:proofErr w:type="gramEnd"/>
+      <w:r>
+        <w:rPr>
+          <w:b/>
+        </w:rPr>
+        <w:t xml:space="preserve"> </w:t>
+      </w:r>
+      <w:r>
+        <w:t xml:space="preserve">This column was in Where and it is use for </w:t>
+      </w:r>
+      <w:r>
+        <w:t>equation</w:t>
+      </w:r>
+      <w:r>
+        <w:t xml:space="preserve"> so that this part will be first column in index.</w:t>
+      </w:r>
+    </w:p>
+    <w:p>
+      <w:pPr>
+        <w:pStyle w:val="ListeParagraf"/>
+        <w:numPr>
+          <w:ilvl w:val="0"/>
+          <w:numId w:val="2"/>
+        </w:numPr>
+        <w:spacing w:before="240" w:after="120" w:line="240" w:lineRule="auto"/>
+        <w:rPr>
+          <w:b/>
+        </w:rPr>
+      </w:pPr>
+      <w:proofErr w:type="spellStart"/>
+      <w:proofErr w:type="gramStart"/>
+      <w:r>
+        <w:rPr>
+          <w:b/>
+        </w:rPr>
+        <w:t>SOH.OnlineOrderFlag</w:t>
+      </w:r>
+      <w:proofErr w:type="spellEnd"/>
+      <w:r>
+        <w:rPr>
+          <w:b/>
+        </w:rPr>
+        <w:t xml:space="preserve"> :</w:t>
+      </w:r>
+      <w:proofErr w:type="gramEnd"/>
+      <w:r>
+        <w:rPr>
+          <w:b/>
+        </w:rPr>
+        <w:t xml:space="preserve"> </w:t>
+      </w:r>
+      <w:r>
+        <w:t xml:space="preserve">This column was in Where and it is use for </w:t>
+      </w:r>
+      <w:r>
+        <w:t>equation</w:t>
+      </w:r>
+      <w:r>
+        <w:t xml:space="preserve"> so that this part will be second column in index.</w:t>
+      </w:r>
+    </w:p>
+    <w:p>
+      <w:pPr>
+        <w:pStyle w:val="ListeParagraf"/>
+        <w:numPr>
+          <w:ilvl w:val="0"/>
+          <w:numId w:val="2"/>
+        </w:numPr>
+        <w:spacing w:before="240" w:after="120" w:line="240" w:lineRule="auto"/>
+        <w:rPr>
+          <w:b/>
+        </w:rPr>
+      </w:pPr>
+      <w:proofErr w:type="spellStart"/>
+      <w:proofErr w:type="gramStart"/>
+      <w:r>
+        <w:rPr>
+          <w:b/>
+        </w:rPr>
+        <w:t>SOH.CustomerID</w:t>
+      </w:r>
+      <w:proofErr w:type="spellEnd"/>
+      <w:r>
+        <w:rPr>
+          <w:b/>
+        </w:rPr>
+        <w:t xml:space="preserve"> :</w:t>
+      </w:r>
+      <w:proofErr w:type="gramEnd"/>
+      <w:r>
+        <w:rPr>
+          <w:b/>
+        </w:rPr>
+        <w:t xml:space="preserve"> </w:t>
+      </w:r>
+      <w:r>
+        <w:t>This column was in right sides of Nested Inner Join  so that It’s not important as before 2 columns and It will be in include part.</w:t>
+      </w:r>
+    </w:p>
+    <w:p>
+      <w:pPr>
+        <w:pStyle w:val="ListeParagraf"/>
+        <w:numPr>
+          <w:ilvl w:val="0"/>
+          <w:numId w:val="2"/>
+        </w:numPr>
+        <w:spacing w:before="240" w:after="120" w:line="240" w:lineRule="auto"/>
+        <w:rPr>
+          <w:b/>
+        </w:rPr>
+      </w:pPr>
+      <w:proofErr w:type="spellStart"/>
+      <w:r>
+        <w:rPr>
+          <w:b/>
+        </w:rPr>
+        <w:t>SOH.SalesOrderID</w:t>
+      </w:r>
+      <w:proofErr w:type="spellEnd"/>
+      <w:r>
+        <w:rPr>
+          <w:b/>
+        </w:rPr>
+        <w:t xml:space="preserve">: </w:t>
+      </w:r>
+      <w:r>
+        <w:t xml:space="preserve">We don’t include this column to the index because </w:t>
+      </w:r>
+      <w:proofErr w:type="gramStart"/>
+      <w:r>
+        <w:t>It’s</w:t>
+      </w:r>
+      <w:proofErr w:type="gramEnd"/>
+      <w:r>
+        <w:t xml:space="preserve"> primary key and It’s have already have Clustered Index. </w:t>
+      </w:r>
+    </w:p>
+    <w:p>
+      <w:pPr>
+        <w:pStyle w:val="ListeParagraf"/>
+        <w:spacing w:before="240" w:after="120" w:line="240" w:lineRule="auto"/>
+        <w:ind w:left="708"/>
+        <w:rPr>
+          <w:b/>
+        </w:rPr>
+      </w:pPr>
+    </w:p>
+    <w:p>
+      <w:pPr>
+        <w:pStyle w:val="ListeParagraf"/>
+        <w:spacing w:before="240" w:after="120" w:line="240" w:lineRule="auto"/>
+        <w:ind w:left="708"/>
+        <w:rPr>
+          <w:b/>
+        </w:rPr>
+      </w:pPr>
+      <w:r>
+        <w:rPr>
+          <w:b/>
+        </w:rPr>
+        <w:t>CREATE INDEX Q3</w:t>
+      </w:r>
+      <w:r>
+        <w:rPr>
+          <w:b/>
+        </w:rPr>
+        <w:t>IndexOnlineOrderFlagANDOrderDateWithShipToAddressId</w:t>
+      </w:r>
+    </w:p>
+    <w:p>
+      <w:pPr>
+        <w:pStyle w:val="ListeParagraf"/>
+        <w:spacing w:before="240" w:after="120" w:line="240" w:lineRule="auto"/>
+        <w:ind w:left="708"/>
+        <w:rPr>
+          <w:b/>
+        </w:rPr>
+      </w:pPr>
+      <w:r>
+        <w:rPr>
+          <w:b/>
+        </w:rPr>
+        <w:t xml:space="preserve">    ON </w:t>
+      </w:r>
+      <w:proofErr w:type="spellStart"/>
+      <w:r>
+        <w:rPr>
+          <w:b/>
+        </w:rPr>
+        <w:t>Sales.SalesOrderHeader</w:t>
+      </w:r>
+      <w:proofErr w:type="spellEnd"/>
+      <w:r>
+        <w:rPr>
+          <w:b/>
+        </w:rPr>
+        <w:t xml:space="preserve"> (</w:t>
+      </w:r>
+      <w:proofErr w:type="spellStart"/>
+      <w:r>
+        <w:rPr>
+          <w:b/>
+          <w:color w:val="FF0000"/>
+        </w:rPr>
+        <w:t>OnlineOrderFlag</w:t>
+      </w:r>
+      <w:proofErr w:type="spellEnd"/>
+      <w:r>
+        <w:rPr>
+          <w:b/>
+        </w:rPr>
+        <w:t xml:space="preserve">, </w:t>
+      </w:r>
+      <w:proofErr w:type="spellStart"/>
+      <w:r>
+        <w:rPr>
+          <w:b/>
+          <w:color w:val="FF0000"/>
+        </w:rPr>
+        <w:t>OrderDate</w:t>
+      </w:r>
+      <w:proofErr w:type="spellEnd"/>
+      <w:r>
+        <w:rPr>
+          <w:b/>
+        </w:rPr>
+        <w:t>)</w:t>
+      </w:r>
+    </w:p>
+    <w:p>
+      <w:pPr>
+        <w:pStyle w:val="ListeParagraf"/>
+        <w:spacing w:before="240" w:after="120" w:line="240" w:lineRule="auto"/>
+        <w:ind w:left="708"/>
+        <w:rPr>
+          <w:b/>
+        </w:rPr>
+      </w:pPr>
+      <w:r>
+        <w:rPr>
+          <w:b/>
+        </w:rPr>
+        <w:t xml:space="preserve">    INCLUDE (</w:t>
+      </w:r>
+      <w:proofErr w:type="spellStart"/>
+      <w:r>
+        <w:rPr>
+          <w:b/>
+          <w:color w:val="FF0000"/>
+        </w:rPr>
+        <w:t>CustomerID</w:t>
+      </w:r>
+      <w:proofErr w:type="spellEnd"/>
+      <w:r>
+        <w:rPr>
+          <w:b/>
+        </w:rPr>
+        <w:t>)</w:t>
+      </w:r>
+    </w:p>
+    <w:p>
+      <w:pPr>
+        <w:pStyle w:val="ListeParagraf"/>
+        <w:spacing w:before="240" w:after="120" w:line="240" w:lineRule="auto"/>
+        <w:ind w:left="708"/>
+        <w:rPr>
+          <w:b/>
+        </w:rPr>
+      </w:pPr>
+    </w:p>
+    <w:p>
+      <w:pPr>
+        <w:pStyle w:val="ListeParagraf"/>
+        <w:numPr>
+          <w:ilvl w:val="0"/>
+          <w:numId w:val="11"/>
+        </w:numPr>
+        <w:spacing w:before="240" w:after="120" w:line="240" w:lineRule="auto"/>
+        <w:rPr>
+          <w:b/>
+        </w:rPr>
+      </w:pPr>
+      <w:r>
+        <w:t xml:space="preserve">We want to create index for </w:t>
+      </w:r>
+      <w:proofErr w:type="spellStart"/>
+      <w:r>
+        <w:t>SalesOrderDetail</w:t>
+      </w:r>
+      <w:proofErr w:type="spellEnd"/>
+      <w:r>
+        <w:t xml:space="preserve"> table because it’s </w:t>
+      </w:r>
+      <w:proofErr w:type="spellStart"/>
+      <w:r>
+        <w:t>affect</w:t>
+      </w:r>
+      <w:proofErr w:type="spellEnd"/>
+      <w:r>
+        <w:t xml:space="preserve"> on one Nested Inner Join and Select part</w:t>
+      </w:r>
+    </w:p>
+    <w:p>
+      <w:pPr>
+        <w:pStyle w:val="ListeParagraf"/>
+        <w:spacing w:before="240" w:after="120" w:line="240" w:lineRule="auto"/>
+      </w:pPr>
+    </w:p>
+    <w:p>
+      <w:pPr>
+        <w:pStyle w:val="ListeParagraf"/>
+        <w:numPr>
+          <w:ilvl w:val="0"/>
+          <w:numId w:val="4"/>
+        </w:numPr>
+        <w:spacing w:before="240" w:after="120" w:line="240" w:lineRule="auto"/>
+      </w:pPr>
+      <w:proofErr w:type="spellStart"/>
+      <w:r>
+        <w:rPr>
+          <w:b/>
+        </w:rPr>
+        <w:t>SOD.SalesOrderID</w:t>
+      </w:r>
+      <w:proofErr w:type="spellEnd"/>
+      <w:r>
+        <w:rPr>
+          <w:b/>
+        </w:rPr>
+        <w:t xml:space="preserve">: </w:t>
+      </w:r>
+      <w:proofErr w:type="spellStart"/>
+      <w:r>
+        <w:t>SalesOrderID</w:t>
+      </w:r>
+      <w:proofErr w:type="spellEnd"/>
+      <w:r>
+        <w:t xml:space="preserve"> is primary key so that </w:t>
+      </w:r>
+      <w:proofErr w:type="gramStart"/>
+      <w:r>
+        <w:t>It</w:t>
+      </w:r>
+      <w:proofErr w:type="gramEnd"/>
+      <w:r>
+        <w:t xml:space="preserve"> has index but in this query, It’s not enough. We want to create a new Non-</w:t>
+      </w:r>
+      <w:proofErr w:type="gramStart"/>
+      <w:r>
+        <w:t>Clustered  index</w:t>
+      </w:r>
+      <w:proofErr w:type="gramEnd"/>
+      <w:r>
+        <w:t xml:space="preserve"> with some includes.</w:t>
+      </w:r>
+    </w:p>
+    <w:p>
+      <w:pPr>
+        <w:pStyle w:val="ListeParagraf"/>
+        <w:numPr>
+          <w:ilvl w:val="0"/>
+          <w:numId w:val="4"/>
+        </w:numPr>
+        <w:spacing w:before="240" w:after="120" w:line="240" w:lineRule="auto"/>
+      </w:pPr>
+      <w:proofErr w:type="spellStart"/>
+      <w:r>
+        <w:rPr>
+          <w:b/>
+        </w:rPr>
+        <w:t>SOD.OrderQty</w:t>
+      </w:r>
+      <w:proofErr w:type="spellEnd"/>
+      <w:r>
+        <w:rPr>
+          <w:b/>
+        </w:rPr>
+        <w:t xml:space="preserve">: </w:t>
+      </w:r>
+      <w:proofErr w:type="spellStart"/>
+      <w:r>
+        <w:t>OrderQTY</w:t>
+      </w:r>
+      <w:proofErr w:type="spellEnd"/>
+      <w:r>
+        <w:t xml:space="preserve"> is used in Select part so that </w:t>
+      </w:r>
+      <w:proofErr w:type="gramStart"/>
+      <w:r>
+        <w:t>It’s</w:t>
+      </w:r>
+      <w:proofErr w:type="gramEnd"/>
+      <w:r>
+        <w:t xml:space="preserve"> not important as </w:t>
+      </w:r>
+      <w:proofErr w:type="spellStart"/>
+      <w:r>
+        <w:t>SalesOrderID</w:t>
+      </w:r>
+      <w:proofErr w:type="spellEnd"/>
+      <w:r>
+        <w:t>, It will be placed in Include part.</w:t>
+      </w:r>
+    </w:p>
+    <w:p>
+      <w:pPr>
+        <w:pStyle w:val="ListeParagraf"/>
+        <w:numPr>
+          <w:ilvl w:val="0"/>
+          <w:numId w:val="4"/>
+        </w:numPr>
+        <w:spacing w:before="240" w:after="120" w:line="240" w:lineRule="auto"/>
+      </w:pPr>
+      <w:proofErr w:type="spellStart"/>
+      <w:r>
+        <w:rPr>
+          <w:b/>
+        </w:rPr>
+        <w:t>SOD.LineTotal</w:t>
+      </w:r>
+      <w:proofErr w:type="spellEnd"/>
+      <w:r>
+        <w:rPr>
+          <w:b/>
+        </w:rPr>
+        <w:t xml:space="preserve">: </w:t>
+      </w:r>
+      <w:proofErr w:type="spellStart"/>
+      <w:r>
+        <w:t>LineTotal</w:t>
+      </w:r>
+      <w:proofErr w:type="spellEnd"/>
+      <w:r>
+        <w:t xml:space="preserve"> is used in Select part so that </w:t>
+      </w:r>
+      <w:proofErr w:type="gramStart"/>
+      <w:r>
+        <w:t>It’s</w:t>
+      </w:r>
+      <w:proofErr w:type="gramEnd"/>
+      <w:r>
+        <w:t xml:space="preserve"> not important as </w:t>
+      </w:r>
+      <w:proofErr w:type="spellStart"/>
+      <w:r>
+        <w:t>SalesOrderID</w:t>
+      </w:r>
+      <w:proofErr w:type="spellEnd"/>
+      <w:r>
+        <w:t>, It will be placed in Include part.</w:t>
+      </w:r>
+    </w:p>
+    <w:p>
+      <w:pPr>
+        <w:pStyle w:val="ListeParagraf"/>
+        <w:spacing w:before="240" w:after="120" w:line="240" w:lineRule="auto"/>
+        <w:ind w:left="708"/>
+      </w:pPr>
+    </w:p>
+    <w:p>
+      <w:pPr>
+        <w:pStyle w:val="ListeParagraf"/>
+        <w:spacing w:before="240" w:after="120" w:line="240" w:lineRule="auto"/>
+        <w:ind w:left="708"/>
+        <w:rPr>
+          <w:b/>
+        </w:rPr>
+      </w:pPr>
+      <w:r>
+        <w:rPr>
+          <w:b/>
+        </w:rPr>
+        <w:t>CREATE INDEX Q3</w:t>
+      </w:r>
+      <w:r>
+        <w:rPr>
+          <w:b/>
+        </w:rPr>
+        <w:t>ProductIdWithOrderQtyAndLineTotal</w:t>
+      </w:r>
+    </w:p>
+    <w:p>
+      <w:pPr>
+        <w:pStyle w:val="ListeParagraf"/>
+        <w:spacing w:before="240" w:after="120" w:line="240" w:lineRule="auto"/>
+        <w:ind w:left="708"/>
+        <w:rPr>
+          <w:b/>
+        </w:rPr>
+      </w:pPr>
+      <w:r>
+        <w:rPr>
+          <w:b/>
+        </w:rPr>
+        <w:t xml:space="preserve">    ON </w:t>
+      </w:r>
+      <w:proofErr w:type="spellStart"/>
+      <w:r>
+        <w:rPr>
+          <w:b/>
+        </w:rPr>
+        <w:t>Sales.SalesOrderDetail</w:t>
+      </w:r>
+      <w:proofErr w:type="spellEnd"/>
+      <w:r>
+        <w:rPr>
+          <w:b/>
+        </w:rPr>
+        <w:t xml:space="preserve"> (</w:t>
+      </w:r>
+      <w:proofErr w:type="spellStart"/>
+      <w:r>
+        <w:rPr>
+          <w:b/>
+          <w:color w:val="FF0000"/>
+        </w:rPr>
+        <w:t>ProductID</w:t>
+      </w:r>
+      <w:proofErr w:type="spellEnd"/>
+      <w:r>
+        <w:rPr>
+          <w:b/>
+        </w:rPr>
+        <w:t>)</w:t>
+      </w:r>
+    </w:p>
+    <w:p>
+      <w:pPr>
+        <w:pStyle w:val="ListeParagraf"/>
+        <w:spacing w:before="240" w:after="120" w:line="240" w:lineRule="auto"/>
+        <w:ind w:left="708"/>
+        <w:rPr>
+          <w:b/>
+        </w:rPr>
+      </w:pPr>
+      <w:r>
+        <w:rPr>
+          <w:b/>
+        </w:rPr>
+        <w:t xml:space="preserve">    INCLUDE (</w:t>
+      </w:r>
+      <w:proofErr w:type="spellStart"/>
+      <w:r>
+        <w:rPr>
+          <w:b/>
+          <w:color w:val="FF0000"/>
+        </w:rPr>
+        <w:t>OrderQty</w:t>
+      </w:r>
+      <w:proofErr w:type="spellEnd"/>
+      <w:r>
+        <w:rPr>
+          <w:b/>
+        </w:rPr>
+        <w:t xml:space="preserve">, </w:t>
+      </w:r>
+      <w:proofErr w:type="spellStart"/>
+      <w:r>
+        <w:rPr>
+          <w:b/>
+          <w:color w:val="FF0000"/>
+        </w:rPr>
+        <w:t>LineTotal</w:t>
+      </w:r>
+      <w:proofErr w:type="spellEnd"/>
+      <w:r>
+        <w:rPr>
+          <w:b/>
+        </w:rPr>
+        <w:t>)</w:t>
+      </w:r>
+    </w:p>
+    <w:p>
+      <w:pPr>
+        <w:pStyle w:val="ListeParagraf"/>
+        <w:spacing w:before="240" w:after="120" w:line="240" w:lineRule="auto"/>
+        <w:ind w:left="708"/>
+        <w:rPr>
+          <w:b/>
+        </w:rPr>
+      </w:pPr>
+    </w:p>
+    <w:p>
+      <w:pPr>
+        <w:pStyle w:val="ListeParagraf"/>
+        <w:numPr>
+          <w:ilvl w:val="0"/>
+          <w:numId w:val="11"/>
+        </w:numPr>
+        <w:spacing w:before="240" w:after="120" w:line="240" w:lineRule="auto"/>
+      </w:pPr>
+      <w:r>
+        <w:t xml:space="preserve">We want to create index for Store table because </w:t>
+      </w:r>
+      <w:proofErr w:type="gramStart"/>
+      <w:r>
+        <w:t>it’s</w:t>
+      </w:r>
+      <w:proofErr w:type="gramEnd"/>
+      <w:r>
+        <w:t xml:space="preserve"> </w:t>
+      </w:r>
+      <w:proofErr w:type="spellStart"/>
+      <w:r>
+        <w:t>affect</w:t>
+      </w:r>
+      <w:proofErr w:type="spellEnd"/>
+      <w:r>
+        <w:t xml:space="preserve"> on Select part.</w:t>
+      </w:r>
+    </w:p>
+    <w:p>
+      <w:pPr>
+        <w:pStyle w:val="ListeParagraf"/>
+        <w:numPr>
+          <w:ilvl w:val="0"/>
+          <w:numId w:val="4"/>
+        </w:numPr>
+        <w:spacing w:before="240" w:after="120" w:line="240" w:lineRule="auto"/>
+      </w:pPr>
+      <w:proofErr w:type="spellStart"/>
+      <w:r>
+        <w:rPr>
+          <w:b/>
+        </w:rPr>
+        <w:t>STOR.BussinesEntityID</w:t>
+      </w:r>
+      <w:proofErr w:type="spellEnd"/>
+      <w:r>
+        <w:rPr>
+          <w:b/>
+        </w:rPr>
+        <w:t xml:space="preserve">: </w:t>
+      </w:r>
+      <w:r>
+        <w:t xml:space="preserve">is primary key so that </w:t>
+      </w:r>
+      <w:proofErr w:type="gramStart"/>
+      <w:r>
+        <w:t>It</w:t>
+      </w:r>
+      <w:proofErr w:type="gramEnd"/>
+      <w:r>
+        <w:t xml:space="preserve"> has index but in this query, It’s not enough. We want to create a new Non-</w:t>
+      </w:r>
+      <w:proofErr w:type="gramStart"/>
+      <w:r>
+        <w:t>Clustered  index</w:t>
+      </w:r>
+      <w:proofErr w:type="gramEnd"/>
+      <w:r>
+        <w:t xml:space="preserve"> with some includes.</w:t>
+      </w:r>
+    </w:p>
+    <w:p>
+      <w:pPr>
+        <w:pStyle w:val="ListeParagraf"/>
+        <w:numPr>
+          <w:ilvl w:val="0"/>
+          <w:numId w:val="12"/>
+        </w:numPr>
+        <w:spacing w:before="240" w:after="120" w:line="240" w:lineRule="auto"/>
+        <w:rPr>
+          <w:color w:val="000000" w:themeColor="text1"/>
+        </w:rPr>
+      </w:pPr>
+      <w:proofErr w:type="spellStart"/>
+      <w:r>
+        <w:rPr>
+          <w:b/>
+          <w:color w:val="000000" w:themeColor="text1"/>
+        </w:rPr>
+        <w:t>STOR.Name</w:t>
+      </w:r>
+      <w:proofErr w:type="spellEnd"/>
+      <w:r>
+        <w:rPr>
+          <w:b/>
+          <w:color w:val="000000" w:themeColor="text1"/>
+        </w:rPr>
+        <w:t xml:space="preserve">: </w:t>
+      </w:r>
+      <w:r>
+        <w:rPr>
+          <w:color w:val="000000" w:themeColor="text1"/>
+        </w:rPr>
+        <w:t xml:space="preserve">Name </w:t>
+      </w:r>
+      <w:r>
+        <w:t xml:space="preserve">is used in Select part so that </w:t>
+      </w:r>
+      <w:proofErr w:type="gramStart"/>
+      <w:r>
+        <w:t>It’s</w:t>
+      </w:r>
+      <w:proofErr w:type="gramEnd"/>
+      <w:r>
+        <w:t xml:space="preserve"> not important as </w:t>
+      </w:r>
+      <w:proofErr w:type="spellStart"/>
+      <w:r>
+        <w:t>SalesOrderID</w:t>
+      </w:r>
+      <w:proofErr w:type="spellEnd"/>
+      <w:r>
+        <w:t>, It will be placed in Include part.</w:t>
+      </w:r>
+    </w:p>
+    <w:p>
+      <w:pPr>
+        <w:pStyle w:val="ListeParagraf"/>
+        <w:spacing w:before="240" w:after="120" w:line="240" w:lineRule="auto"/>
+        <w:ind w:left="708"/>
+        <w:rPr>
+          <w:b/>
+          <w:color w:val="000000" w:themeColor="text1"/>
+        </w:rPr>
+      </w:pPr>
+    </w:p>
+    <w:p>
+      <w:pPr>
+        <w:pStyle w:val="ListeParagraf"/>
+        <w:spacing w:before="240" w:after="120" w:line="240" w:lineRule="auto"/>
+        <w:ind w:left="708"/>
+        <w:rPr>
+          <w:b/>
+          <w:color w:val="000000" w:themeColor="text1"/>
+        </w:rPr>
+      </w:pPr>
+      <w:r>
+        <w:rPr>
+          <w:b/>
+          <w:color w:val="000000" w:themeColor="text1"/>
+        </w:rPr>
+        <w:t>CREATE INDEX Q3IndexStoreName</w:t>
+      </w:r>
+    </w:p>
+    <w:p>
+      <w:pPr>
+        <w:pStyle w:val="ListeParagraf"/>
+        <w:spacing w:before="240" w:after="120" w:line="240" w:lineRule="auto"/>
+        <w:ind w:left="708"/>
+        <w:rPr>
+          <w:b/>
+          <w:color w:val="000000" w:themeColor="text1"/>
+        </w:rPr>
+      </w:pPr>
+      <w:r>
+        <w:rPr>
+          <w:b/>
+          <w:color w:val="000000" w:themeColor="text1"/>
+        </w:rPr>
+        <w:t xml:space="preserve">    ON </w:t>
+      </w:r>
+      <w:proofErr w:type="spellStart"/>
+      <w:r>
+        <w:rPr>
+          <w:b/>
+          <w:color w:val="000000" w:themeColor="text1"/>
+        </w:rPr>
+        <w:t>Sales.Store</w:t>
+      </w:r>
+      <w:proofErr w:type="spellEnd"/>
+      <w:r>
+        <w:rPr>
+          <w:b/>
+          <w:color w:val="000000" w:themeColor="text1"/>
+        </w:rPr>
+        <w:t xml:space="preserve"> (</w:t>
+      </w:r>
+      <w:proofErr w:type="spellStart"/>
+      <w:r>
+        <w:rPr>
+          <w:b/>
+          <w:color w:val="FF0000"/>
+        </w:rPr>
+        <w:t>BusinessEntityID</w:t>
+      </w:r>
+      <w:proofErr w:type="spellEnd"/>
+      <w:r>
+        <w:rPr>
+          <w:b/>
+          <w:color w:val="000000" w:themeColor="text1"/>
+        </w:rPr>
+        <w:t>)</w:t>
+      </w:r>
+    </w:p>
+    <w:p>
+      <w:pPr>
+        <w:pStyle w:val="ListeParagraf"/>
+        <w:spacing w:before="240" w:after="120" w:line="240" w:lineRule="auto"/>
+        <w:ind w:left="708"/>
+        <w:rPr>
+          <w:b/>
+          <w:color w:val="000000" w:themeColor="text1"/>
+        </w:rPr>
+      </w:pPr>
+      <w:r>
+        <w:rPr>
+          <w:b/>
+          <w:color w:val="000000" w:themeColor="text1"/>
+        </w:rPr>
+        <w:t xml:space="preserve">    INCLUDE (</w:t>
+      </w:r>
+      <w:r>
+        <w:rPr>
+          <w:b/>
+          <w:color w:val="FF0000"/>
+        </w:rPr>
+        <w:t>Name</w:t>
+      </w:r>
+      <w:r>
+        <w:rPr>
+          <w:b/>
+          <w:color w:val="000000" w:themeColor="text1"/>
+        </w:rPr>
+        <w:t>)</w:t>
+      </w:r>
+    </w:p>
+    <w:p>
+      <w:pPr>
+        <w:pStyle w:val="ListeParagraf"/>
+        <w:spacing w:before="240" w:after="120" w:line="240" w:lineRule="auto"/>
+        <w:ind w:left="708"/>
+        <w:rPr>
+          <w:b/>
+          <w:color w:val="000000" w:themeColor="text1"/>
+        </w:rPr>
+      </w:pPr>
+    </w:p>
+    <w:p>
+      <w:pPr>
+        <w:pStyle w:val="ListeParagraf"/>
+        <w:spacing w:before="240" w:after="120" w:line="240" w:lineRule="auto"/>
+        <w:ind w:left="708"/>
+        <w:rPr>
+          <w:b/>
+          <w:color w:val="000000" w:themeColor="text1"/>
+        </w:rPr>
+      </w:pPr>
+    </w:p>
+    <w:p>
+      <w:pPr>
+        <w:spacing w:after="120" w:line="240" w:lineRule="auto"/>
+        <w:rPr>
+          <w:b/>
+        </w:rPr>
+      </w:pPr>
+      <w:r>
+        <w:t xml:space="preserve">                                        </w:t>
+      </w:r>
+      <w:r>
+        <w:rPr>
+          <w:b/>
+        </w:rPr>
+        <w:t>Average times</w:t>
+      </w:r>
+      <w:r>
+        <w:t xml:space="preserve"> </w:t>
+      </w:r>
+      <w:r>
+        <w:rPr>
+          <w:b/>
+        </w:rPr>
+        <w:t xml:space="preserve">after Indexes </w:t>
+      </w:r>
+    </w:p>
+    <w:tbl>
+      <w:tblPr>
+        <w:tblStyle w:val="TabloKlavuzu"/>
+        <w:tblW w:w="0" w:type="auto"/>
+        <w:jc w:val="center"/>
+        <w:tblLook w:val="04A0" w:firstRow="1" w:lastRow="0" w:firstColumn="1" w:lastColumn="0" w:noHBand="0" w:noVBand="1"/>
+      </w:tblPr>
+      <w:tblGrid>
+        <w:gridCol w:w="1129"/>
+        <w:gridCol w:w="1843"/>
+        <w:gridCol w:w="2008"/>
+      </w:tblGrid>
+      <w:tr>
+        <w:trPr>
+          <w:trHeight w:val="452"/>
+          <w:jc w:val="center"/>
+        </w:trPr>
+        <w:tc>
+          <w:tcPr>
+            <w:tcW w:w="1129" w:type="dxa"/>
+          </w:tcPr>
+          <w:p/>
+        </w:tc>
+        <w:tc>
+          <w:tcPr>
+            <w:tcW w:w="1843" w:type="dxa"/>
+          </w:tcPr>
+          <w:p>
+            <w:pPr>
+              <w:spacing w:before="60"/>
+              <w:jc w:val="center"/>
+              <w:rPr>
+                <w:b/>
+              </w:rPr>
+            </w:pPr>
+            <w:proofErr w:type="spellStart"/>
+            <w:r>
+              <w:rPr>
+                <w:b/>
+              </w:rPr>
+              <w:t>Onur</w:t>
+            </w:r>
+            <w:proofErr w:type="spellEnd"/>
+            <w:r>
+              <w:rPr>
+                <w:b/>
+              </w:rPr>
+              <w:t xml:space="preserve"> </w:t>
+            </w:r>
+            <w:proofErr w:type="spellStart"/>
+            <w:r>
+              <w:rPr>
+                <w:b/>
+              </w:rPr>
+              <w:t>Akalın</w:t>
+            </w:r>
+            <w:proofErr w:type="spellEnd"/>
+          </w:p>
+        </w:tc>
+        <w:tc>
+          <w:tcPr>
+            <w:tcW w:w="2008" w:type="dxa"/>
+          </w:tcPr>
+          <w:p>
+            <w:pPr>
+              <w:spacing w:before="60"/>
+              <w:jc w:val="center"/>
+              <w:rPr>
+                <w:b/>
+              </w:rPr>
+            </w:pPr>
+            <w:r>
+              <w:rPr>
+                <w:b/>
+              </w:rPr>
+              <w:t xml:space="preserve">Ahmet Arif </w:t>
+            </w:r>
+            <w:proofErr w:type="spellStart"/>
+            <w:r>
+              <w:rPr>
+                <w:b/>
+              </w:rPr>
+              <w:t>Özçelik</w:t>
+            </w:r>
+            <w:proofErr w:type="spellEnd"/>
+          </w:p>
+        </w:tc>
+      </w:tr>
+      <w:tr>
+        <w:trPr>
+          <w:trHeight w:val="427"/>
+          <w:jc w:val="center"/>
+        </w:trPr>
+        <w:tc>
+          <w:tcPr>
+            <w:tcW w:w="1129" w:type="dxa"/>
+          </w:tcPr>
+          <w:p>
+            <w:pPr>
+              <w:jc w:val="center"/>
+              <w:rPr>
+                <w:b/>
+              </w:rPr>
+            </w:pPr>
+            <w:r>
+              <w:rPr>
+                <w:b/>
+              </w:rPr>
+              <w:t>Query 3</w:t>
+            </w:r>
+          </w:p>
+        </w:tc>
+        <w:tc>
+          <w:tcPr>
+            <w:tcW w:w="1843" w:type="dxa"/>
+          </w:tcPr>
+          <w:p>
+            <w:pPr>
+              <w:spacing w:before="60"/>
+              <w:jc w:val="center"/>
+            </w:pPr>
+            <w:r>
+              <w:t>7.024 s</w:t>
+            </w:r>
+          </w:p>
+        </w:tc>
+        <w:tc>
+          <w:tcPr>
+            <w:tcW w:w="2008" w:type="dxa"/>
+          </w:tcPr>
+          <w:p>
+            <w:pPr>
+              <w:spacing w:before="60"/>
+              <w:jc w:val="center"/>
+            </w:pPr>
+            <w:r>
+              <w:t>11.473 s</w:t>
+            </w:r>
+          </w:p>
+        </w:tc>
+      </w:tr>
+      <w:tr>
+        <w:trPr>
+          <w:trHeight w:val="427"/>
+          <w:jc w:val="center"/>
+        </w:trPr>
+        <w:tc>
+          <w:tcPr>
+            <w:tcW w:w="1129" w:type="dxa"/>
+          </w:tcPr>
+          <w:p>
+            <w:pPr>
+              <w:spacing w:before="60"/>
+              <w:jc w:val="center"/>
+              <w:rPr>
+                <w:b/>
+              </w:rPr>
+            </w:pPr>
+            <w:r>
+              <w:rPr>
+                <w:b/>
+              </w:rPr>
+              <w:t>Remain</w:t>
+            </w:r>
+          </w:p>
+        </w:tc>
+        <w:tc>
+          <w:tcPr>
+            <w:tcW w:w="1843" w:type="dxa"/>
+          </w:tcPr>
+          <w:p>
+            <w:pPr>
+              <w:spacing w:before="60"/>
+              <w:jc w:val="center"/>
+            </w:pPr>
+            <w:r>
+              <w:t>+2.226 s</w:t>
+            </w:r>
+          </w:p>
+        </w:tc>
+        <w:tc>
+          <w:tcPr>
+            <w:tcW w:w="2008" w:type="dxa"/>
+          </w:tcPr>
+          <w:p>
+            <w:pPr>
+              <w:spacing w:before="60"/>
+              <w:jc w:val="center"/>
+            </w:pPr>
+            <w:r>
+              <w:t>+3.090</w:t>
+            </w:r>
+            <w:r>
+              <w:t xml:space="preserve"> s</w:t>
+            </w:r>
+          </w:p>
+        </w:tc>
+      </w:tr>
+    </w:tbl>
+    <w:p>
+      <w:pPr>
+        <w:spacing w:after="120" w:line="240" w:lineRule="auto"/>
+        <w:jc w:val="center"/>
+      </w:pPr>
+    </w:p>
+    <w:p>
+      <w:pPr>
+        <w:spacing w:after="120" w:line="240" w:lineRule="auto"/>
+        <w:rPr>
+          <w:b/>
+        </w:rPr>
+      </w:pPr>
+      <w:r>
+        <w:rPr>
+          <w:b/>
+        </w:rPr>
+        <w:tab/>
+      </w:r>
+      <w:r>
+        <w:rPr>
+          <w:b/>
+        </w:rPr>
+        <w:tab/>
+        <w:t xml:space="preserve">            </w:t>
+      </w:r>
+    </w:p>
+    <w:p>
+      <w:pPr>
+        <w:spacing w:after="120" w:line="240" w:lineRule="auto"/>
+        <w:rPr>
+          <w:b/>
+        </w:rPr>
+      </w:pPr>
+      <w:r>
+        <w:rPr>
+          <w:b/>
+        </w:rPr>
+        <w:lastRenderedPageBreak/>
+        <w:tab/>
+      </w:r>
+      <w:r>
+        <w:rPr>
+          <w:b/>
+        </w:rPr>
+        <w:tab/>
+        <w:t xml:space="preserve">            </w:t>
+      </w:r>
+      <w:r>
+        <w:rPr>
+          <w:b/>
+        </w:rPr>
+        <w:t>Total times</w:t>
+      </w:r>
+      <w:r>
+        <w:t xml:space="preserve"> </w:t>
+      </w:r>
+      <w:r>
+        <w:rPr>
+          <w:b/>
+        </w:rPr>
+        <w:t xml:space="preserve">after Indexes </w:t>
+      </w:r>
+    </w:p>
+    <w:tbl>
+      <w:tblPr>
+        <w:tblStyle w:val="TabloKlavuzu"/>
+        <w:tblW w:w="0" w:type="auto"/>
+        <w:jc w:val="center"/>
+        <w:tblLook w:val="04A0" w:firstRow="1" w:lastRow="0" w:firstColumn="1" w:lastColumn="0" w:noHBand="0" w:noVBand="1"/>
+      </w:tblPr>
+      <w:tblGrid>
+        <w:gridCol w:w="1129"/>
+        <w:gridCol w:w="1843"/>
+        <w:gridCol w:w="2008"/>
+      </w:tblGrid>
+      <w:tr>
+        <w:trPr>
+          <w:trHeight w:val="452"/>
+          <w:jc w:val="center"/>
+        </w:trPr>
+        <w:tc>
+          <w:tcPr>
+            <w:tcW w:w="1129" w:type="dxa"/>
+          </w:tcPr>
+          <w:p/>
+        </w:tc>
+        <w:tc>
+          <w:tcPr>
+            <w:tcW w:w="1843" w:type="dxa"/>
+          </w:tcPr>
+          <w:p>
+            <w:pPr>
+              <w:spacing w:before="60"/>
+              <w:jc w:val="center"/>
+              <w:rPr>
+                <w:b/>
+              </w:rPr>
+            </w:pPr>
+            <w:proofErr w:type="spellStart"/>
+            <w:r>
+              <w:rPr>
+                <w:b/>
+              </w:rPr>
+              <w:t>Onur</w:t>
+            </w:r>
+            <w:proofErr w:type="spellEnd"/>
+            <w:r>
+              <w:rPr>
+                <w:b/>
+              </w:rPr>
+              <w:t xml:space="preserve"> </w:t>
+            </w:r>
+            <w:proofErr w:type="spellStart"/>
+            <w:r>
+              <w:rPr>
+                <w:b/>
+              </w:rPr>
+              <w:t>Akalın</w:t>
+            </w:r>
+            <w:proofErr w:type="spellEnd"/>
+          </w:p>
+        </w:tc>
+        <w:tc>
+          <w:tcPr>
+            <w:tcW w:w="2008" w:type="dxa"/>
+          </w:tcPr>
+          <w:p>
+            <w:pPr>
+              <w:spacing w:before="60"/>
+              <w:jc w:val="center"/>
+              <w:rPr>
+                <w:b/>
+              </w:rPr>
+            </w:pPr>
+            <w:r>
+              <w:rPr>
+                <w:b/>
+              </w:rPr>
+              <w:t xml:space="preserve">Ahmet Arif </w:t>
+            </w:r>
+            <w:proofErr w:type="spellStart"/>
+            <w:r>
+              <w:rPr>
+                <w:b/>
+              </w:rPr>
+              <w:t>Özçelik</w:t>
+            </w:r>
+            <w:proofErr w:type="spellEnd"/>
+          </w:p>
+        </w:tc>
+      </w:tr>
+      <w:tr>
+        <w:trPr>
+          <w:trHeight w:val="427"/>
+          <w:jc w:val="center"/>
+        </w:trPr>
+        <w:tc>
+          <w:tcPr>
+            <w:tcW w:w="1129" w:type="dxa"/>
+          </w:tcPr>
+          <w:p>
+            <w:pPr>
+              <w:jc w:val="center"/>
+              <w:rPr>
+                <w:b/>
+              </w:rPr>
+            </w:pPr>
+            <w:r>
+              <w:rPr>
+                <w:b/>
+              </w:rPr>
+              <w:t>Query 3</w:t>
+            </w:r>
+          </w:p>
+        </w:tc>
+        <w:tc>
+          <w:tcPr>
+            <w:tcW w:w="1843" w:type="dxa"/>
+          </w:tcPr>
+          <w:p>
+            <w:pPr>
+              <w:spacing w:before="60"/>
+              <w:jc w:val="center"/>
+            </w:pPr>
+            <w:r>
+              <w:t>11.70</w:t>
+            </w:r>
+            <w:r>
+              <w:t xml:space="preserve"> m</w:t>
+            </w:r>
+          </w:p>
+        </w:tc>
+        <w:tc>
+          <w:tcPr>
+            <w:tcW w:w="2008" w:type="dxa"/>
+          </w:tcPr>
+          <w:p>
+            <w:pPr>
+              <w:spacing w:before="60"/>
+              <w:jc w:val="center"/>
+            </w:pPr>
+            <w:r>
+              <w:t>19.12</w:t>
+            </w:r>
+            <w:r>
+              <w:t xml:space="preserve"> m</w:t>
+            </w:r>
+          </w:p>
+        </w:tc>
+      </w:tr>
+      <w:tr>
+        <w:trPr>
+          <w:trHeight w:val="427"/>
+          <w:jc w:val="center"/>
+        </w:trPr>
+        <w:tc>
+          <w:tcPr>
+            <w:tcW w:w="1129" w:type="dxa"/>
+          </w:tcPr>
+          <w:p>
+            <w:pPr>
+              <w:spacing w:before="60"/>
+              <w:jc w:val="center"/>
+              <w:rPr>
+                <w:b/>
+              </w:rPr>
+            </w:pPr>
+            <w:r>
+              <w:rPr>
+                <w:b/>
+              </w:rPr>
+              <w:t>Remain</w:t>
+            </w:r>
+          </w:p>
+        </w:tc>
+        <w:tc>
+          <w:tcPr>
+            <w:tcW w:w="1843" w:type="dxa"/>
+          </w:tcPr>
+          <w:p>
+            <w:pPr>
+              <w:spacing w:before="60"/>
+              <w:jc w:val="center"/>
+            </w:pPr>
+            <w:r>
+              <w:t>+4.05</w:t>
+            </w:r>
+            <w:r>
+              <w:t xml:space="preserve"> m</w:t>
+            </w:r>
+          </w:p>
+        </w:tc>
+        <w:tc>
+          <w:tcPr>
+            <w:tcW w:w="2008" w:type="dxa"/>
+          </w:tcPr>
+          <w:p>
+            <w:pPr>
+              <w:spacing w:before="60"/>
+              <w:jc w:val="center"/>
+            </w:pPr>
+            <w:r>
+              <w:t>+5.15</w:t>
+            </w:r>
+            <w:r>
+              <w:t xml:space="preserve"> m</w:t>
+            </w:r>
+          </w:p>
+        </w:tc>
+      </w:tr>
+    </w:tbl>
+    <w:p>
+      <w:pPr>
+        <w:spacing w:after="120" w:line="240" w:lineRule="auto"/>
+        <w:ind w:left="708"/>
+        <w:jc w:val="center"/>
+      </w:pPr>
+    </w:p>
+    <w:p>
+      <w:pPr>
+        <w:pStyle w:val="ListeParagraf"/>
+        <w:spacing w:before="240" w:after="120" w:line="240" w:lineRule="auto"/>
+        <w:ind w:left="0"/>
+        <w:jc w:val="center"/>
+        <w:rPr>
+          <w:b/>
+          <w:color w:val="000000" w:themeColor="text1"/>
+        </w:rPr>
+      </w:pPr>
+      <w:r>
+        <w:rPr>
+          <w:b/>
+          <w:color w:val="000000" w:themeColor="text1"/>
+        </w:rPr>
+        <w:pict>
+          <v:shape id="_x0000_i1034" type="#_x0000_t75" style="width:453.05pt;height:139.9pt">
+            <v:imagedata r:id="rId15" o:title="Query3AfterExecutionPlan"/>
+          </v:shape>
+        </w:pict>
+      </w:r>
     </w:p>
     <w:sectPr>
       <w:pgSz w:w="11906" w:h="16838"/>
@@ -3635,6 +6431,95 @@
     </w:lvl>
   </w:abstractNum>
   <w:abstractNum w:abstractNumId="1" w15:restartNumberingAfterBreak="0">
+    <w:nsid w:val="260A081E"/>
+    <w:multiLevelType w:val="hybridMultilevel"/>
+    <w:tmpl w:val="A45A9F54"/>
+    <w:lvl w:ilvl="0" w:tplc="60BEF864">
+      <w:start w:val="1"/>
+      <w:numFmt w:val="decimal"/>
+      <w:lvlText w:val="%1-"/>
+      <w:lvlJc w:val="left"/>
+      <w:pPr>
+        <w:ind w:left="720" w:hanging="360"/>
+      </w:pPr>
+      <w:rPr>
+        <w:rFonts w:hint="default"/>
+      </w:rPr>
+    </w:lvl>
+    <w:lvl w:ilvl="1" w:tplc="04090019" w:tentative="1">
+      <w:start w:val="1"/>
+      <w:numFmt w:val="lowerLetter"/>
+      <w:lvlText w:val="%2."/>
+      <w:lvlJc w:val="left"/>
+      <w:pPr>
+        <w:ind w:left="1440" w:hanging="360"/>
+      </w:pPr>
+    </w:lvl>
+    <w:lvl w:ilvl="2" w:tplc="0409001B" w:tentative="1">
+      <w:start w:val="1"/>
+      <w:numFmt w:val="lowerRoman"/>
+      <w:lvlText w:val="%3."/>
+      <w:lvlJc w:val="right"/>
+      <w:pPr>
+        <w:ind w:left="2160" w:hanging="180"/>
+      </w:pPr>
+    </w:lvl>
+    <w:lvl w:ilvl="3" w:tplc="0409000F" w:tentative="1">
+      <w:start w:val="1"/>
+      <w:numFmt w:val="decimal"/>
+      <w:lvlText w:val="%4."/>
+      <w:lvlJc w:val="left"/>
+      <w:pPr>
+        <w:ind w:left="2880" w:hanging="360"/>
+      </w:pPr>
+    </w:lvl>
+    <w:lvl w:ilvl="4" w:tplc="04090019" w:tentative="1">
+      <w:start w:val="1"/>
+      <w:numFmt w:val="lowerLetter"/>
+      <w:lvlText w:val="%5."/>
+      <w:lvlJc w:val="left"/>
+      <w:pPr>
+        <w:ind w:left="3600" w:hanging="360"/>
+      </w:pPr>
+    </w:lvl>
+    <w:lvl w:ilvl="5" w:tplc="0409001B" w:tentative="1">
+      <w:start w:val="1"/>
+      <w:numFmt w:val="lowerRoman"/>
+      <w:lvlText w:val="%6."/>
+      <w:lvlJc w:val="right"/>
+      <w:pPr>
+        <w:ind w:left="4320" w:hanging="180"/>
+      </w:pPr>
+    </w:lvl>
+    <w:lvl w:ilvl="6" w:tplc="0409000F" w:tentative="1">
+      <w:start w:val="1"/>
+      <w:numFmt w:val="decimal"/>
+      <w:lvlText w:val="%7."/>
+      <w:lvlJc w:val="left"/>
+      <w:pPr>
+        <w:ind w:left="5040" w:hanging="360"/>
+      </w:pPr>
+    </w:lvl>
+    <w:lvl w:ilvl="7" w:tplc="04090019" w:tentative="1">
+      <w:start w:val="1"/>
+      <w:numFmt w:val="lowerLetter"/>
+      <w:lvlText w:val="%8."/>
+      <w:lvlJc w:val="left"/>
+      <w:pPr>
+        <w:ind w:left="5760" w:hanging="360"/>
+      </w:pPr>
+    </w:lvl>
+    <w:lvl w:ilvl="8" w:tplc="0409001B" w:tentative="1">
+      <w:start w:val="1"/>
+      <w:numFmt w:val="lowerRoman"/>
+      <w:lvlText w:val="%9."/>
+      <w:lvlJc w:val="right"/>
+      <w:pPr>
+        <w:ind w:left="6480" w:hanging="180"/>
+      </w:pPr>
+    </w:lvl>
+  </w:abstractNum>
+  <w:abstractNum w:abstractNumId="2" w15:restartNumberingAfterBreak="0">
     <w:nsid w:val="272E55A4"/>
     <w:multiLevelType w:val="hybridMultilevel"/>
     <w:tmpl w:val="6C6E1E1A"/>
@@ -3747,7 +6632,7 @@
       </w:rPr>
     </w:lvl>
   </w:abstractNum>
-  <w:abstractNum w:abstractNumId="2" w15:restartNumberingAfterBreak="0">
+  <w:abstractNum w:abstractNumId="3" w15:restartNumberingAfterBreak="0">
     <w:nsid w:val="2B812B8F"/>
     <w:multiLevelType w:val="hybridMultilevel"/>
     <w:tmpl w:val="A254E300"/>
@@ -3860,7 +6745,7 @@
       </w:rPr>
     </w:lvl>
   </w:abstractNum>
-  <w:abstractNum w:abstractNumId="3" w15:restartNumberingAfterBreak="0">
+  <w:abstractNum w:abstractNumId="4" w15:restartNumberingAfterBreak="0">
     <w:nsid w:val="390408DD"/>
     <w:multiLevelType w:val="hybridMultilevel"/>
     <w:tmpl w:val="5BB49F18"/>
@@ -3973,7 +6858,120 @@
       </w:rPr>
     </w:lvl>
   </w:abstractNum>
-  <w:abstractNum w:abstractNumId="4" w15:restartNumberingAfterBreak="0">
+  <w:abstractNum w:abstractNumId="5" w15:restartNumberingAfterBreak="0">
+    <w:nsid w:val="3A6C7D94"/>
+    <w:multiLevelType w:val="hybridMultilevel"/>
+    <w:tmpl w:val="DA0A2E04"/>
+    <w:lvl w:ilvl="0" w:tplc="04090001">
+      <w:start w:val="1"/>
+      <w:numFmt w:val="bullet"/>
+      <w:lvlText w:val=""/>
+      <w:lvlJc w:val="left"/>
+      <w:pPr>
+        <w:ind w:left="1776" w:hanging="360"/>
+      </w:pPr>
+      <w:rPr>
+        <w:rFonts w:ascii="Symbol" w:hAnsi="Symbol" w:hint="default"/>
+      </w:rPr>
+    </w:lvl>
+    <w:lvl w:ilvl="1" w:tplc="04090003" w:tentative="1">
+      <w:start w:val="1"/>
+      <w:numFmt w:val="bullet"/>
+      <w:lvlText w:val="o"/>
+      <w:lvlJc w:val="left"/>
+      <w:pPr>
+        <w:ind w:left="2496" w:hanging="360"/>
+      </w:pPr>
+      <w:rPr>
+        <w:rFonts w:ascii="Courier New" w:hAnsi="Courier New" w:cs="Courier New" w:hint="default"/>
+      </w:rPr>
+    </w:lvl>
+    <w:lvl w:ilvl="2" w:tplc="04090005" w:tentative="1">
+      <w:start w:val="1"/>
+      <w:numFmt w:val="bullet"/>
+      <w:lvlText w:val=""/>
+      <w:lvlJc w:val="left"/>
+      <w:pPr>
+        <w:ind w:left="3216" w:hanging="360"/>
+      </w:pPr>
+      <w:rPr>
+        <w:rFonts w:ascii="Wingdings" w:hAnsi="Wingdings" w:hint="default"/>
+      </w:rPr>
+    </w:lvl>
+    <w:lvl w:ilvl="3" w:tplc="04090001" w:tentative="1">
+      <w:start w:val="1"/>
+      <w:numFmt w:val="bullet"/>
+      <w:lvlText w:val=""/>
+      <w:lvlJc w:val="left"/>
+      <w:pPr>
+        <w:ind w:left="3936" w:hanging="360"/>
+      </w:pPr>
+      <w:rPr>
+        <w:rFonts w:ascii="Symbol" w:hAnsi="Symbol" w:hint="default"/>
+      </w:rPr>
+    </w:lvl>
+    <w:lvl w:ilvl="4" w:tplc="04090003" w:tentative="1">
+      <w:start w:val="1"/>
+      <w:numFmt w:val="bullet"/>
+      <w:lvlText w:val="o"/>
+      <w:lvlJc w:val="left"/>
+      <w:pPr>
+        <w:ind w:left="4656" w:hanging="360"/>
+      </w:pPr>
+      <w:rPr>
+        <w:rFonts w:ascii="Courier New" w:hAnsi="Courier New" w:cs="Courier New" w:hint="default"/>
+      </w:rPr>
+    </w:lvl>
+    <w:lvl w:ilvl="5" w:tplc="04090005" w:tentative="1">
+      <w:start w:val="1"/>
+      <w:numFmt w:val="bullet"/>
+      <w:lvlText w:val=""/>
+      <w:lvlJc w:val="left"/>
+      <w:pPr>
+        <w:ind w:left="5376" w:hanging="360"/>
+      </w:pPr>
+      <w:rPr>
+        <w:rFonts w:ascii="Wingdings" w:hAnsi="Wingdings" w:hint="default"/>
+      </w:rPr>
+    </w:lvl>
+    <w:lvl w:ilvl="6" w:tplc="04090001" w:tentative="1">
+      <w:start w:val="1"/>
+      <w:numFmt w:val="bullet"/>
+      <w:lvlText w:val=""/>
+      <w:lvlJc w:val="left"/>
+      <w:pPr>
+        <w:ind w:left="6096" w:hanging="360"/>
+      </w:pPr>
+      <w:rPr>
+        <w:rFonts w:ascii="Symbol" w:hAnsi="Symbol" w:hint="default"/>
+      </w:rPr>
+    </w:lvl>
+    <w:lvl w:ilvl="7" w:tplc="04090003" w:tentative="1">
+      <w:start w:val="1"/>
+      <w:numFmt w:val="bullet"/>
+      <w:lvlText w:val="o"/>
+      <w:lvlJc w:val="left"/>
+      <w:pPr>
+        <w:ind w:left="6816" w:hanging="360"/>
+      </w:pPr>
+      <w:rPr>
+        <w:rFonts w:ascii="Courier New" w:hAnsi="Courier New" w:cs="Courier New" w:hint="default"/>
+      </w:rPr>
+    </w:lvl>
+    <w:lvl w:ilvl="8" w:tplc="04090005" w:tentative="1">
+      <w:start w:val="1"/>
+      <w:numFmt w:val="bullet"/>
+      <w:lvlText w:val=""/>
+      <w:lvlJc w:val="left"/>
+      <w:pPr>
+        <w:ind w:left="7536" w:hanging="360"/>
+      </w:pPr>
+      <w:rPr>
+        <w:rFonts w:ascii="Wingdings" w:hAnsi="Wingdings" w:hint="default"/>
+      </w:rPr>
+    </w:lvl>
+  </w:abstractNum>
+  <w:abstractNum w:abstractNumId="6" w15:restartNumberingAfterBreak="0">
     <w:nsid w:val="51491CCC"/>
     <w:multiLevelType w:val="hybridMultilevel"/>
     <w:tmpl w:val="E9D8BE88"/>
@@ -4086,7 +7084,7 @@
       </w:rPr>
     </w:lvl>
   </w:abstractNum>
-  <w:abstractNum w:abstractNumId="5" w15:restartNumberingAfterBreak="0">
+  <w:abstractNum w:abstractNumId="7" w15:restartNumberingAfterBreak="0">
     <w:nsid w:val="54B44A0E"/>
     <w:multiLevelType w:val="hybridMultilevel"/>
     <w:tmpl w:val="2E12D114"/>
@@ -4175,7 +7173,98 @@
       </w:pPr>
     </w:lvl>
   </w:abstractNum>
-  <w:abstractNum w:abstractNumId="6" w15:restartNumberingAfterBreak="0">
+  <w:abstractNum w:abstractNumId="8" w15:restartNumberingAfterBreak="0">
+    <w:nsid w:val="592C44C5"/>
+    <w:multiLevelType w:val="hybridMultilevel"/>
+    <w:tmpl w:val="F48A1C24"/>
+    <w:lvl w:ilvl="0" w:tplc="F2EA8E06">
+      <w:start w:val="1"/>
+      <w:numFmt w:val="decimal"/>
+      <w:lvlText w:val="%1-"/>
+      <w:lvlJc w:val="left"/>
+      <w:pPr>
+        <w:ind w:left="927" w:hanging="360"/>
+      </w:pPr>
+      <w:rPr>
+        <w:rFonts w:hint="default"/>
+        <w:b w:val="0"/>
+        <w:color w:val="000000" w:themeColor="text1"/>
+      </w:rPr>
+    </w:lvl>
+    <w:lvl w:ilvl="1" w:tplc="04090019" w:tentative="1">
+      <w:start w:val="1"/>
+      <w:numFmt w:val="lowerLetter"/>
+      <w:lvlText w:val="%2."/>
+      <w:lvlJc w:val="left"/>
+      <w:pPr>
+        <w:ind w:left="1647" w:hanging="360"/>
+      </w:pPr>
+    </w:lvl>
+    <w:lvl w:ilvl="2" w:tplc="0409001B" w:tentative="1">
+      <w:start w:val="1"/>
+      <w:numFmt w:val="lowerRoman"/>
+      <w:lvlText w:val="%3."/>
+      <w:lvlJc w:val="right"/>
+      <w:pPr>
+        <w:ind w:left="2367" w:hanging="180"/>
+      </w:pPr>
+    </w:lvl>
+    <w:lvl w:ilvl="3" w:tplc="0409000F" w:tentative="1">
+      <w:start w:val="1"/>
+      <w:numFmt w:val="decimal"/>
+      <w:lvlText w:val="%4."/>
+      <w:lvlJc w:val="left"/>
+      <w:pPr>
+        <w:ind w:left="3087" w:hanging="360"/>
+      </w:pPr>
+    </w:lvl>
+    <w:lvl w:ilvl="4" w:tplc="04090019" w:tentative="1">
+      <w:start w:val="1"/>
+      <w:numFmt w:val="lowerLetter"/>
+      <w:lvlText w:val="%5."/>
+      <w:lvlJc w:val="left"/>
+      <w:pPr>
+        <w:ind w:left="3807" w:hanging="360"/>
+      </w:pPr>
+    </w:lvl>
+    <w:lvl w:ilvl="5" w:tplc="0409001B" w:tentative="1">
+      <w:start w:val="1"/>
+      <w:numFmt w:val="lowerRoman"/>
+      <w:lvlText w:val="%6."/>
+      <w:lvlJc w:val="right"/>
+      <w:pPr>
+        <w:ind w:left="4527" w:hanging="180"/>
+      </w:pPr>
+    </w:lvl>
+    <w:lvl w:ilvl="6" w:tplc="0409000F" w:tentative="1">
+      <w:start w:val="1"/>
+      <w:numFmt w:val="decimal"/>
+      <w:lvlText w:val="%7."/>
+      <w:lvlJc w:val="left"/>
+      <w:pPr>
+        <w:ind w:left="5247" w:hanging="360"/>
+      </w:pPr>
+    </w:lvl>
+    <w:lvl w:ilvl="7" w:tplc="04090019" w:tentative="1">
+      <w:start w:val="1"/>
+      <w:numFmt w:val="lowerLetter"/>
+      <w:lvlText w:val="%8."/>
+      <w:lvlJc w:val="left"/>
+      <w:pPr>
+        <w:ind w:left="5967" w:hanging="360"/>
+      </w:pPr>
+    </w:lvl>
+    <w:lvl w:ilvl="8" w:tplc="0409001B" w:tentative="1">
+      <w:start w:val="1"/>
+      <w:numFmt w:val="lowerRoman"/>
+      <w:lvlText w:val="%9."/>
+      <w:lvlJc w:val="right"/>
+      <w:pPr>
+        <w:ind w:left="6687" w:hanging="180"/>
+      </w:pPr>
+    </w:lvl>
+  </w:abstractNum>
+  <w:abstractNum w:abstractNumId="9" w15:restartNumberingAfterBreak="0">
     <w:nsid w:val="648E6C6A"/>
     <w:multiLevelType w:val="hybridMultilevel"/>
     <w:tmpl w:val="B62A196A"/>
@@ -4264,7 +7353,7 @@
       </w:pPr>
     </w:lvl>
   </w:abstractNum>
-  <w:abstractNum w:abstractNumId="7" w15:restartNumberingAfterBreak="0">
+  <w:abstractNum w:abstractNumId="10" w15:restartNumberingAfterBreak="0">
     <w:nsid w:val="696A568C"/>
     <w:multiLevelType w:val="hybridMultilevel"/>
     <w:tmpl w:val="9554445E"/>
@@ -4353,29 +7442,130 @@
       </w:pPr>
     </w:lvl>
   </w:abstractNum>
+  <w:abstractNum w:abstractNumId="11" w15:restartNumberingAfterBreak="0">
+    <w:nsid w:val="6DF469B4"/>
+    <w:multiLevelType w:val="hybridMultilevel"/>
+    <w:tmpl w:val="91C0EC74"/>
+    <w:lvl w:ilvl="0" w:tplc="A5AC6296">
+      <w:start w:val="1"/>
+      <w:numFmt w:val="decimal"/>
+      <w:lvlText w:val="%1-"/>
+      <w:lvlJc w:val="left"/>
+      <w:pPr>
+        <w:ind w:left="1068" w:hanging="360"/>
+      </w:pPr>
+      <w:rPr>
+        <w:rFonts w:hint="default"/>
+      </w:rPr>
+    </w:lvl>
+    <w:lvl w:ilvl="1" w:tplc="04090019" w:tentative="1">
+      <w:start w:val="1"/>
+      <w:numFmt w:val="lowerLetter"/>
+      <w:lvlText w:val="%2."/>
+      <w:lvlJc w:val="left"/>
+      <w:pPr>
+        <w:ind w:left="1788" w:hanging="360"/>
+      </w:pPr>
+    </w:lvl>
+    <w:lvl w:ilvl="2" w:tplc="0409001B" w:tentative="1">
+      <w:start w:val="1"/>
+      <w:numFmt w:val="lowerRoman"/>
+      <w:lvlText w:val="%3."/>
+      <w:lvlJc w:val="right"/>
+      <w:pPr>
+        <w:ind w:left="2508" w:hanging="180"/>
+      </w:pPr>
+    </w:lvl>
+    <w:lvl w:ilvl="3" w:tplc="0409000F" w:tentative="1">
+      <w:start w:val="1"/>
+      <w:numFmt w:val="decimal"/>
+      <w:lvlText w:val="%4."/>
+      <w:lvlJc w:val="left"/>
+      <w:pPr>
+        <w:ind w:left="3228" w:hanging="360"/>
+      </w:pPr>
+    </w:lvl>
+    <w:lvl w:ilvl="4" w:tplc="04090019" w:tentative="1">
+      <w:start w:val="1"/>
+      <w:numFmt w:val="lowerLetter"/>
+      <w:lvlText w:val="%5."/>
+      <w:lvlJc w:val="left"/>
+      <w:pPr>
+        <w:ind w:left="3948" w:hanging="360"/>
+      </w:pPr>
+    </w:lvl>
+    <w:lvl w:ilvl="5" w:tplc="0409001B" w:tentative="1">
+      <w:start w:val="1"/>
+      <w:numFmt w:val="lowerRoman"/>
+      <w:lvlText w:val="%6."/>
+      <w:lvlJc w:val="right"/>
+      <w:pPr>
+        <w:ind w:left="4668" w:hanging="180"/>
+      </w:pPr>
+    </w:lvl>
+    <w:lvl w:ilvl="6" w:tplc="0409000F" w:tentative="1">
+      <w:start w:val="1"/>
+      <w:numFmt w:val="decimal"/>
+      <w:lvlText w:val="%7."/>
+      <w:lvlJc w:val="left"/>
+      <w:pPr>
+        <w:ind w:left="5388" w:hanging="360"/>
+      </w:pPr>
+    </w:lvl>
+    <w:lvl w:ilvl="7" w:tplc="04090019" w:tentative="1">
+      <w:start w:val="1"/>
+      <w:numFmt w:val="lowerLetter"/>
+      <w:lvlText w:val="%8."/>
+      <w:lvlJc w:val="left"/>
+      <w:pPr>
+        <w:ind w:left="6108" w:hanging="360"/>
+      </w:pPr>
+    </w:lvl>
+    <w:lvl w:ilvl="8" w:tplc="0409001B" w:tentative="1">
+      <w:start w:val="1"/>
+      <w:numFmt w:val="lowerRoman"/>
+      <w:lvlText w:val="%9."/>
+      <w:lvlJc w:val="right"/>
+      <w:pPr>
+        <w:ind w:left="6828" w:hanging="180"/>
+      </w:pPr>
+    </w:lvl>
+  </w:abstractNum>
   <w:num w:numId="1">
-    <w:abstractNumId w:val="7"/>
+    <w:abstractNumId w:val="10"/>
   </w:num>
   <w:num w:numId="2">
-    <w:abstractNumId w:val="2"/>
+    <w:abstractNumId w:val="3"/>
   </w:num>
   <w:num w:numId="3">
-    <w:abstractNumId w:val="4"/>
+    <w:abstractNumId w:val="6"/>
   </w:num>
   <w:num w:numId="4">
-    <w:abstractNumId w:val="3"/>
+    <w:abstractNumId w:val="4"/>
   </w:num>
   <w:num w:numId="5">
     <w:abstractNumId w:val="0"/>
   </w:num>
   <w:num w:numId="6">
-    <w:abstractNumId w:val="5"/>
+    <w:abstractNumId w:val="7"/>
   </w:num>
   <w:num w:numId="7">
-    <w:abstractNumId w:val="6"/>
+    <w:abstractNumId w:val="9"/>
   </w:num>
   <w:num w:numId="8">
+    <w:abstractNumId w:val="2"/>
+  </w:num>
+  <w:num w:numId="9">
     <w:abstractNumId w:val="1"/>
+  </w:num>
+  <w:num w:numId="10">
+    <w:abstractNumId w:val="11"/>
+  </w:num>
+  <w:num w:numId="11">
+    <w:abstractNumId w:val="8"/>
+  </w:num>
+  <w:num w:numId="12">
+    <w:abstractNumId w:val="5"/>
   </w:num>
 </w:numbering>
 </file>
@@ -4781,6 +7971,7 @@
   <w:style w:type="character" w:default="1" w:styleId="VarsaylanParagrafYazTipi">
     <w:name w:val="Default Paragraph Font"/>
     <w:uiPriority w:val="1"/>
+    <w:semiHidden/>
     <w:unhideWhenUsed/>
   </w:style>
   <w:style w:type="table" w:default="1" w:styleId="NormalTablo">
@@ -5103,7 +8294,7 @@
 </file>
 
 <file path=customXml/itemProps1.xml><?xml version="1.0" encoding="utf-8"?>
-<ds:datastoreItem xmlns:ds="http://schemas.openxmlformats.org/officeDocument/2006/customXml" ds:itemID="{B54F66A3-7D94-44E6-B457-7D2317C9B9EF}">
+<ds:datastoreItem xmlns:ds="http://schemas.openxmlformats.org/officeDocument/2006/customXml" ds:itemID="{D27F9D96-6633-475B-B9A8-78800AD555FE}">
   <ds:schemaRefs>
     <ds:schemaRef ds:uri="http://schemas.openxmlformats.org/officeDocument/2006/bibliography"/>
   </ds:schemaRefs>

</xml_diff>

<commit_message>
Document is updated git add .
</commit_message>
<xml_diff>
--- a/Document/SE 308 Term Project 2 - Ahmet Arif Özçelik and Onur Akalın.docx
+++ b/Document/SE 308 Term Project 2 - Ahmet Arif Özçelik and Onur Akalın.docx
@@ -11,8 +11,6 @@
           <w:sz w:val="32"/>
         </w:rPr>
       </w:pPr>
-      <w:bookmarkStart w:id="0" w:name="_GoBack"/>
-      <w:bookmarkEnd w:id="0"/>
       <w:r>
         <w:rPr>
           <w:b/>
@@ -919,7 +917,19 @@
         <w:t xml:space="preserve"> reduce the costs, speed of execution would be decreased drastically so that We gave up some index solutions. </w:t>
       </w:r>
     </w:p>
-    <w:p/>
+    <w:p>
+      <w:pPr>
+        <w:rPr>
+          <w:color w:val="FF0000"/>
+        </w:rPr>
+      </w:pPr>
+      <w:r>
+        <w:rPr>
+          <w:color w:val="FF0000"/>
+        </w:rPr>
+        <w:t>While creating indexes for each query, we deleted the indexes we created before. Since the indexes are similar to each other, we have prevented the undesired use of indexes in this way.</w:t>
+      </w:r>
+    </w:p>
     <w:p>
       <w:pPr>
         <w:rPr>
@@ -962,7 +972,7 @@
             <v:path o:extrusionok="f" gradientshapeok="t" o:connecttype="rect"/>
             <o:lock v:ext="edit" aspectratio="t"/>
           </v:shapetype>
-          <v:shape id="_x0000_i1025" type="#_x0000_t75" style="width:283.25pt;height:180pt">
+          <v:shape id="_x0000_i1025" type="#_x0000_t75" style="width:283.05pt;height:180pt">
             <v:imagedata r:id="rId6" o:title="Query1"/>
           </v:shape>
         </w:pict>
@@ -994,7 +1004,7 @@
           <w:szCs w:val="24"/>
         </w:rPr>
         <w:pict>
-          <v:shape id="_x0000_i1026" type="#_x0000_t75" style="width:453.05pt;height:161.65pt">
+          <v:shape id="_x0000_i1026" type="#_x0000_t75" style="width:453.1pt;height:161.4pt">
             <v:imagedata r:id="rId7" o:title="Query1ExecutionPlanPart1"/>
           </v:shape>
         </w:pict>
@@ -1014,11 +1024,80 @@
           <w:szCs w:val="24"/>
         </w:rPr>
         <w:pict>
-          <v:shape id="_x0000_i1027" type="#_x0000_t75" style="width:453.05pt;height:143.3pt">
+          <v:shape id="_x0000_i1027" type="#_x0000_t75" style="width:453.1pt;height:2in">
             <v:imagedata r:id="rId8" o:title="Query1ExecutionPlanPart2"/>
           </v:shape>
         </w:pict>
       </w:r>
+    </w:p>
+    <w:p>
+      <w:pPr>
+        <w:spacing w:before="240" w:after="120" w:line="240" w:lineRule="auto"/>
+      </w:pPr>
+    </w:p>
+    <w:p>
+      <w:pPr>
+        <w:spacing w:after="120" w:line="240" w:lineRule="auto"/>
+        <w:rPr>
+          <w:b/>
+          <w:color w:val="FF0000"/>
+          <w:u w:val="single"/>
+        </w:rPr>
+      </w:pPr>
+      <w:r>
+        <w:rPr>
+          <w:b/>
+        </w:rPr>
+        <w:t xml:space="preserve">TOTAL RETURNED ROWS IS </w:t>
+      </w:r>
+      <w:r>
+        <w:rPr>
+          <w:b/>
+          <w:color w:val="FF0000"/>
+          <w:u w:val="single"/>
+        </w:rPr>
+        <w:t>10899</w:t>
+      </w:r>
+    </w:p>
+    <w:p>
+      <w:pPr>
+        <w:spacing w:after="120" w:line="240" w:lineRule="auto"/>
+        <w:rPr>
+          <w:b/>
+          <w:color w:val="FF0000"/>
+          <w:u w:val="single"/>
+        </w:rPr>
+      </w:pPr>
+    </w:p>
+    <w:p>
+      <w:pPr>
+        <w:spacing w:after="120" w:line="240" w:lineRule="auto"/>
+        <w:jc w:val="center"/>
+        <w:rPr>
+          <w:b/>
+          <w:color w:val="FF0000"/>
+          <w:u w:val="single"/>
+        </w:rPr>
+      </w:pPr>
+      <w:r>
+        <w:rPr>
+          <w:b/>
+          <w:color w:val="FF0000"/>
+        </w:rPr>
+        <w:pict>
+          <v:shape id="_x0000_i1035" type="#_x0000_t75" style="width:422.05pt;height:153.95pt">
+            <v:imagedata r:id="rId9" o:title="Query1Top10" cropbottom="1149f"/>
+          </v:shape>
+        </w:pict>
+      </w:r>
+    </w:p>
+    <w:p>
+      <w:pPr>
+        <w:spacing w:after="120" w:line="240" w:lineRule="auto"/>
+        <w:rPr>
+          <w:b/>
+        </w:rPr>
+      </w:pPr>
     </w:p>
     <w:p>
       <w:pPr>
@@ -1035,7 +1114,6 @@
         <w:spacing w:before="240" w:after="120" w:line="240" w:lineRule="auto"/>
       </w:pPr>
       <w:r>
-        <w:lastRenderedPageBreak/>
         <w:t xml:space="preserve">Firstly, </w:t>
       </w:r>
       <w:proofErr w:type="gramStart"/>
@@ -1373,6 +1451,7 @@
         <w:t>*</w:t>
       </w:r>
       <w:proofErr w:type="spellStart"/>
+      <w:proofErr w:type="gramStart"/>
       <w:r>
         <w:rPr>
           <w:b/>
@@ -1386,6 +1465,21 @@
           <w:b/>
           <w:color w:val="FF0000"/>
         </w:rPr>
+        <w:t>(</w:t>
+      </w:r>
+      <w:proofErr w:type="gramEnd"/>
+      <w:r>
+        <w:rPr>
+          <w:b/>
+          <w:color w:val="FF0000"/>
+        </w:rPr>
+        <w:t xml:space="preserve">Equality Column) </w:t>
+      </w:r>
+      <w:r>
+        <w:rPr>
+          <w:b/>
+          <w:color w:val="FF0000"/>
+        </w:rPr>
         <w:t xml:space="preserve"> and </w:t>
       </w:r>
       <w:proofErr w:type="spellStart"/>
@@ -1402,7 +1496,30 @@
           <w:b/>
           <w:color w:val="FF0000"/>
         </w:rPr>
-        <w:t xml:space="preserve"> records will be </w:t>
+        <w:t xml:space="preserve">(Inequality Column) with including </w:t>
+      </w:r>
+      <w:proofErr w:type="spellStart"/>
+      <w:r>
+        <w:rPr>
+          <w:b/>
+          <w:color w:val="FF0000"/>
+        </w:rPr>
+        <w:t>ShipToAddressID</w:t>
+      </w:r>
+      <w:proofErr w:type="spellEnd"/>
+      <w:r>
+        <w:rPr>
+          <w:b/>
+          <w:color w:val="FF0000"/>
+        </w:rPr>
+        <w:t xml:space="preserve">(Foreign Key for Join) speeds up </w:t>
+      </w:r>
+      <w:r>
+        <w:rPr>
+          <w:b/>
+          <w:color w:val="FF0000"/>
+        </w:rPr>
+        <w:t>our query by allowing us to access only the necessary records (join) via index.</w:t>
       </w:r>
     </w:p>
     <w:p>
@@ -1616,6 +1733,26 @@
           <w:b/>
         </w:rPr>
       </w:pPr>
+    </w:p>
+    <w:p>
+      <w:pPr>
+        <w:pStyle w:val="ListeParagraf"/>
+        <w:spacing w:before="240" w:after="120" w:line="240" w:lineRule="auto"/>
+        <w:ind w:left="708"/>
+        <w:rPr>
+          <w:b/>
+        </w:rPr>
+      </w:pPr>
+    </w:p>
+    <w:p>
+      <w:pPr>
+        <w:pStyle w:val="ListeParagraf"/>
+        <w:spacing w:before="240" w:after="120" w:line="240" w:lineRule="auto"/>
+        <w:ind w:left="708"/>
+        <w:rPr>
+          <w:b/>
+        </w:rPr>
+      </w:pPr>
       <w:r>
         <w:rPr>
           <w:b/>
@@ -1712,6 +1849,56 @@
           <w:b/>
         </w:rPr>
         <w:t>)</w:t>
+      </w:r>
+    </w:p>
+    <w:p>
+      <w:pPr>
+        <w:pStyle w:val="ListeParagraf"/>
+        <w:spacing w:before="240" w:after="120" w:line="240" w:lineRule="auto"/>
+        <w:ind w:left="708"/>
+        <w:rPr>
+          <w:b/>
+        </w:rPr>
+      </w:pPr>
+    </w:p>
+    <w:p>
+      <w:pPr>
+        <w:pStyle w:val="ListeParagraf"/>
+        <w:spacing w:before="240" w:after="120" w:line="240" w:lineRule="auto"/>
+        <w:ind w:left="708"/>
+        <w:rPr>
+          <w:b/>
+        </w:rPr>
+      </w:pPr>
+      <w:r>
+        <w:rPr>
+          <w:b/>
+          <w:color w:val="FF0000"/>
+        </w:rPr>
+        <w:t>*</w:t>
+      </w:r>
+      <w:r>
+        <w:rPr>
+          <w:b/>
+          <w:color w:val="FF0000"/>
+        </w:rPr>
+        <w:t xml:space="preserve">If we keep the </w:t>
+      </w:r>
+      <w:proofErr w:type="gramStart"/>
+      <w:r>
+        <w:rPr>
+          <w:b/>
+          <w:color w:val="FF0000"/>
+        </w:rPr>
+        <w:t>2</w:t>
+      </w:r>
+      <w:proofErr w:type="gramEnd"/>
+      <w:r>
+        <w:rPr>
+          <w:b/>
+          <w:color w:val="FF0000"/>
+        </w:rPr>
+        <w:t xml:space="preserve"> required columns while doing the index seek over the primary key, this prevents us from navigating the table again for the required fields.</w:t>
       </w:r>
     </w:p>
     <w:p>
@@ -1847,26 +2034,11 @@
       </w:pPr>
       <w:r>
         <w:pict>
-          <v:shape id="_x0000_i1028" type="#_x0000_t75" style="width:453.05pt;height:152.85pt">
-            <v:imagedata r:id="rId9" o:title="Query1AfterExecutionPlan"/>
+          <v:shape id="_x0000_i1028" type="#_x0000_t75" style="width:453.1pt;height:152.7pt">
+            <v:imagedata r:id="rId10" o:title="Query1AfterExecutionPlan"/>
           </v:shape>
         </w:pict>
       </w:r>
-    </w:p>
-    <w:p>
-      <w:pPr>
-        <w:spacing w:after="120" w:line="240" w:lineRule="auto"/>
-      </w:pPr>
-    </w:p>
-    <w:p>
-      <w:pPr>
-        <w:spacing w:after="120" w:line="240" w:lineRule="auto"/>
-      </w:pPr>
-    </w:p>
-    <w:p>
-      <w:pPr>
-        <w:spacing w:after="120" w:line="240" w:lineRule="auto"/>
-      </w:pPr>
     </w:p>
     <w:p>
       <w:pPr>
@@ -2356,66 +2528,153 @@
     <w:p>
       <w:pPr>
         <w:spacing w:after="120" w:line="240" w:lineRule="auto"/>
-        <w:jc w:val="center"/>
-      </w:pPr>
-    </w:p>
-    <w:p>
-      <w:pPr>
-        <w:spacing w:after="120" w:line="240" w:lineRule="auto"/>
         <w:rPr>
           <w:b/>
           <w:sz w:val="26"/>
           <w:szCs w:val="26"/>
         </w:rPr>
       </w:pPr>
-      <w:r>
+    </w:p>
+    <w:p>
+      <w:pPr>
+        <w:spacing w:after="120" w:line="240" w:lineRule="auto"/>
         <w:rPr>
           <w:b/>
           <w:sz w:val="26"/>
           <w:szCs w:val="26"/>
         </w:rPr>
-        <w:t>Query-2</w:t>
-      </w:r>
-      <w:r>
+      </w:pPr>
+    </w:p>
+    <w:p>
+      <w:pPr>
+        <w:spacing w:after="120" w:line="240" w:lineRule="auto"/>
         <w:rPr>
           <w:b/>
           <w:sz w:val="26"/>
           <w:szCs w:val="26"/>
         </w:rPr>
-        <w:t xml:space="preserve"> (</w:t>
-      </w:r>
-      <w:r>
-        <w:rPr>
-          <w:b/>
-          <w:color w:val="FF0000"/>
+      </w:pPr>
+    </w:p>
+    <w:p>
+      <w:pPr>
+        <w:spacing w:after="120" w:line="240" w:lineRule="auto"/>
+        <w:rPr>
+          <w:b/>
           <w:sz w:val="26"/>
           <w:szCs w:val="26"/>
         </w:rPr>
-        <w:t>Failure</w:t>
-      </w:r>
-      <w:r>
+      </w:pPr>
+    </w:p>
+    <w:p>
+      <w:pPr>
+        <w:spacing w:after="120" w:line="240" w:lineRule="auto"/>
         <w:rPr>
           <w:b/>
           <w:sz w:val="26"/>
           <w:szCs w:val="26"/>
         </w:rPr>
-        <w:t>)</w:t>
-      </w:r>
-      <w:r>
+      </w:pPr>
+    </w:p>
+    <w:p>
+      <w:pPr>
+        <w:spacing w:after="120" w:line="240" w:lineRule="auto"/>
         <w:rPr>
           <w:b/>
           <w:sz w:val="26"/>
           <w:szCs w:val="26"/>
         </w:rPr>
-        <w:t>:</w:t>
-      </w:r>
-      <w:r>
+      </w:pPr>
+    </w:p>
+    <w:p>
+      <w:pPr>
+        <w:spacing w:after="120" w:line="240" w:lineRule="auto"/>
         <w:rPr>
           <w:b/>
           <w:sz w:val="26"/>
           <w:szCs w:val="26"/>
         </w:rPr>
+      </w:pPr>
+    </w:p>
+    <w:p>
+      <w:pPr>
+        <w:spacing w:after="120" w:line="240" w:lineRule="auto"/>
+        <w:rPr>
+          <w:b/>
+          <w:sz w:val="26"/>
+          <w:szCs w:val="26"/>
+        </w:rPr>
+      </w:pPr>
+      <w:r>
+        <w:rPr>
+          <w:b/>
+          <w:sz w:val="26"/>
+          <w:szCs w:val="26"/>
+        </w:rPr>
+        <w:t>Query-2</w:t>
+      </w:r>
+      <w:r>
+        <w:rPr>
+          <w:b/>
+          <w:sz w:val="26"/>
+          <w:szCs w:val="26"/>
+        </w:rPr>
+        <w:t xml:space="preserve"> (</w:t>
+      </w:r>
+      <w:r>
+        <w:rPr>
+          <w:b/>
+          <w:color w:val="FF0000"/>
+          <w:sz w:val="26"/>
+          <w:szCs w:val="26"/>
+        </w:rPr>
+        <w:t>Failure</w:t>
+      </w:r>
+      <w:r>
+        <w:rPr>
+          <w:b/>
+          <w:sz w:val="26"/>
+          <w:szCs w:val="26"/>
+        </w:rPr>
+        <w:t>)</w:t>
+      </w:r>
+      <w:r>
+        <w:rPr>
+          <w:b/>
+          <w:sz w:val="26"/>
+          <w:szCs w:val="26"/>
+        </w:rPr>
+        <w:t>:</w:t>
+      </w:r>
+      <w:r>
+        <w:rPr>
+          <w:b/>
+          <w:sz w:val="26"/>
+          <w:szCs w:val="26"/>
+        </w:rPr>
         <w:t xml:space="preserve"> </w:t>
+      </w:r>
+    </w:p>
+    <w:p>
+      <w:pPr>
+        <w:spacing w:before="240" w:after="120" w:line="240" w:lineRule="auto"/>
+        <w:jc w:val="center"/>
+        <w:rPr>
+          <w:b/>
+          <w:sz w:val="26"/>
+          <w:szCs w:val="26"/>
+        </w:rPr>
+      </w:pPr>
+      <w:r>
+        <w:rPr>
+          <w:b/>
+          <w:sz w:val="26"/>
+          <w:szCs w:val="26"/>
+        </w:rPr>
+        <w:pict>
+          <v:shape id="_x0000_i1049" type="#_x0000_t75" style="width:252pt;height:177.5pt">
+            <v:imagedata r:id="rId11" o:title="Query2"/>
+          </v:shape>
+        </w:pict>
       </w:r>
     </w:p>
     <w:p>
@@ -2435,8 +2694,8 @@
           <w:szCs w:val="26"/>
         </w:rPr>
         <w:pict>
-          <v:shape id="_x0000_i1029" type="#_x0000_t75" style="width:298.85pt;height:209.9pt">
-            <v:imagedata r:id="rId10" o:title="Query2"/>
+          <v:shape id="_x0000_i1030" type="#_x0000_t75" style="width:407.15pt;height:147.7pt">
+            <v:imagedata r:id="rId12" o:title="Query2BeforeExecutionPlan"/>
           </v:shape>
         </w:pict>
       </w:r>
@@ -2451,18 +2710,70 @@
           <w:szCs w:val="26"/>
         </w:rPr>
       </w:pPr>
-      <w:r>
+    </w:p>
+    <w:p>
+      <w:pPr>
+        <w:spacing w:after="120" w:line="240" w:lineRule="auto"/>
+        <w:rPr>
+          <w:b/>
+          <w:color w:val="FF0000"/>
+          <w:u w:val="single"/>
+        </w:rPr>
+      </w:pPr>
+      <w:r>
+        <w:rPr>
+          <w:b/>
+        </w:rPr>
+        <w:t xml:space="preserve">TOTAL RETURNED ROWS IS </w:t>
+      </w:r>
+      <w:r>
+        <w:rPr>
+          <w:b/>
+          <w:color w:val="FF0000"/>
+          <w:u w:val="single"/>
+        </w:rPr>
+        <w:t>1360</w:t>
+      </w:r>
+    </w:p>
+    <w:p>
+      <w:pPr>
+        <w:spacing w:after="120" w:line="240" w:lineRule="auto"/>
+        <w:rPr>
+          <w:b/>
+          <w:color w:val="FF0000"/>
+          <w:u w:val="single"/>
+        </w:rPr>
+      </w:pPr>
+    </w:p>
+    <w:p>
+      <w:pPr>
+        <w:spacing w:after="120" w:line="240" w:lineRule="auto"/>
+        <w:jc w:val="center"/>
+        <w:rPr>
+          <w:b/>
+        </w:rPr>
+      </w:pPr>
+      <w:r>
+        <w:rPr>
+          <w:b/>
+          <w:color w:val="FF0000"/>
+        </w:rPr>
+        <w:pict>
+          <v:shape id="_x0000_i1040" type="#_x0000_t75" style="width:345.1pt;height:157.65pt">
+            <v:imagedata r:id="rId13" o:title="Query2Top10"/>
+          </v:shape>
+        </w:pict>
+      </w:r>
+    </w:p>
+    <w:p>
+      <w:pPr>
+        <w:spacing w:after="120" w:line="240" w:lineRule="auto"/>
         <w:rPr>
           <w:b/>
           <w:sz w:val="26"/>
           <w:szCs w:val="26"/>
         </w:rPr>
-        <w:pict>
-          <v:shape id="_x0000_i1030" type="#_x0000_t75" style="width:406.85pt;height:147.4pt">
-            <v:imagedata r:id="rId11" o:title="Query2BeforeExecutionPlan"/>
-          </v:shape>
-        </w:pict>
-      </w:r>
+      </w:pPr>
     </w:p>
     <w:p>
       <w:pPr>
@@ -2481,6 +2792,7 @@
         <w:spacing w:before="240" w:after="120" w:line="240" w:lineRule="auto"/>
       </w:pPr>
       <w:r>
+        <w:lastRenderedPageBreak/>
         <w:t xml:space="preserve">Firstly, </w:t>
       </w:r>
       <w:proofErr w:type="gramStart"/>
@@ -2541,7 +2853,13 @@
         <w:t xml:space="preserve"> </w:t>
       </w:r>
       <w:r>
-        <w:t xml:space="preserve">This column was in Select , Where , Group By  and Order By parts so that it is important for reduce the costs. </w:t>
+        <w:t>This column was in Select , Where , Group By  and Order By parts so that it is important for reduce the costs</w:t>
+      </w:r>
+      <w:r>
+        <w:t xml:space="preserve"> and increase speed</w:t>
+      </w:r>
+      <w:r>
+        <w:t xml:space="preserve">. </w:t>
       </w:r>
     </w:p>
     <w:p>
@@ -2585,7 +2903,13 @@
         <w:t>equation</w:t>
       </w:r>
       <w:r>
-        <w:t xml:space="preserve"> so that this part will be first column in index.</w:t>
+        <w:t xml:space="preserve"> so that this part will be first column in index</w:t>
+      </w:r>
+      <w:r>
+        <w:t>, it’s important for index to work fast and properly</w:t>
+      </w:r>
+      <w:r>
+        <w:t>.</w:t>
       </w:r>
     </w:p>
     <w:p>
@@ -2800,6 +3124,108 @@
     <w:p>
       <w:pPr>
         <w:pStyle w:val="ListeParagraf"/>
+        <w:spacing w:before="240" w:after="120" w:line="240" w:lineRule="auto"/>
+        <w:ind w:left="708"/>
+        <w:rPr>
+          <w:b/>
+          <w:color w:val="FF0000"/>
+        </w:rPr>
+      </w:pPr>
+      <w:r>
+        <w:rPr>
+          <w:b/>
+          <w:color w:val="FF0000"/>
+        </w:rPr>
+        <w:t>*</w:t>
+      </w:r>
+      <w:proofErr w:type="spellStart"/>
+      <w:proofErr w:type="gramStart"/>
+      <w:r>
+        <w:rPr>
+          <w:b/>
+          <w:color w:val="FF0000"/>
+        </w:rPr>
+        <w:t>OnlineOrderFlag</w:t>
+      </w:r>
+      <w:proofErr w:type="spellEnd"/>
+      <w:r>
+        <w:rPr>
+          <w:b/>
+          <w:color w:val="FF0000"/>
+        </w:rPr>
+        <w:t>(</w:t>
+      </w:r>
+      <w:proofErr w:type="gramEnd"/>
+      <w:r>
+        <w:rPr>
+          <w:b/>
+          <w:color w:val="FF0000"/>
+        </w:rPr>
+        <w:t xml:space="preserve">Equality Column)  and </w:t>
+      </w:r>
+      <w:proofErr w:type="spellStart"/>
+      <w:r>
+        <w:rPr>
+          <w:b/>
+          <w:color w:val="FF0000"/>
+        </w:rPr>
+        <w:t>OrderDate</w:t>
+      </w:r>
+      <w:proofErr w:type="spellEnd"/>
+      <w:r>
+        <w:rPr>
+          <w:b/>
+          <w:color w:val="FF0000"/>
+        </w:rPr>
+        <w:t xml:space="preserve">(Inequality Column) with including </w:t>
+      </w:r>
+      <w:proofErr w:type="spellStart"/>
+      <w:r>
+        <w:rPr>
+          <w:b/>
+          <w:color w:val="FF0000"/>
+        </w:rPr>
+        <w:t>ShipToAddressID</w:t>
+      </w:r>
+      <w:proofErr w:type="spellEnd"/>
+      <w:r>
+        <w:rPr>
+          <w:b/>
+          <w:color w:val="FF0000"/>
+        </w:rPr>
+        <w:t xml:space="preserve">(Foreign Key for Join) speeds up </w:t>
+      </w:r>
+      <w:r>
+        <w:rPr>
+          <w:b/>
+          <w:color w:val="FF0000"/>
+        </w:rPr>
+        <w:t>our query by allowing us to access only the necessary records (join) via index.</w:t>
+      </w:r>
+    </w:p>
+    <w:p>
+      <w:pPr>
+        <w:pStyle w:val="ListeParagraf"/>
+        <w:spacing w:before="240" w:after="120" w:line="240" w:lineRule="auto"/>
+        <w:ind w:left="708"/>
+        <w:rPr>
+          <w:b/>
+        </w:rPr>
+      </w:pPr>
+    </w:p>
+    <w:p>
+      <w:pPr>
+        <w:pStyle w:val="ListeParagraf"/>
+        <w:spacing w:before="240" w:after="120" w:line="240" w:lineRule="auto"/>
+        <w:ind w:left="708"/>
+        <w:rPr>
+          <w:b/>
+        </w:rPr>
+      </w:pPr>
+    </w:p>
+    <w:p>
+      <w:pPr>
+        <w:pStyle w:val="ListeParagraf"/>
         <w:numPr>
           <w:ilvl w:val="0"/>
           <w:numId w:val="7"/>
@@ -2883,7 +3309,13 @@
       </w:r>
       <w:proofErr w:type="gramEnd"/>
       <w:r>
-        <w:t xml:space="preserve"> with some includes.</w:t>
+        <w:t xml:space="preserve"> with some includes</w:t>
+      </w:r>
+      <w:r>
+        <w:t xml:space="preserve"> to make faster</w:t>
+      </w:r>
+      <w:r>
+        <w:t>.</w:t>
       </w:r>
     </w:p>
     <w:p>
@@ -3100,6 +3532,56 @@
           <w:b/>
         </w:rPr>
         <w:t>)</w:t>
+      </w:r>
+    </w:p>
+    <w:p>
+      <w:pPr>
+        <w:pStyle w:val="ListeParagraf"/>
+        <w:spacing w:before="240" w:after="120" w:line="240" w:lineRule="auto"/>
+        <w:ind w:left="708"/>
+        <w:rPr>
+          <w:b/>
+        </w:rPr>
+      </w:pPr>
+    </w:p>
+    <w:p>
+      <w:pPr>
+        <w:pStyle w:val="ListeParagraf"/>
+        <w:spacing w:before="240" w:after="120" w:line="240" w:lineRule="auto"/>
+        <w:ind w:left="708"/>
+        <w:rPr>
+          <w:b/>
+        </w:rPr>
+      </w:pPr>
+      <w:r>
+        <w:rPr>
+          <w:b/>
+          <w:color w:val="FF0000"/>
+        </w:rPr>
+        <w:t>*</w:t>
+      </w:r>
+      <w:r>
+        <w:rPr>
+          <w:b/>
+          <w:color w:val="FF0000"/>
+        </w:rPr>
+        <w:t xml:space="preserve">If we keep the </w:t>
+      </w:r>
+      <w:proofErr w:type="gramStart"/>
+      <w:r>
+        <w:rPr>
+          <w:b/>
+          <w:color w:val="FF0000"/>
+        </w:rPr>
+        <w:t>2</w:t>
+      </w:r>
+      <w:proofErr w:type="gramEnd"/>
+      <w:r>
+        <w:rPr>
+          <w:b/>
+          <w:color w:val="FF0000"/>
+        </w:rPr>
+        <w:t xml:space="preserve"> required columns while doing the index seek over the primary key, this prevents us from navigating the table again for the required fields.</w:t>
       </w:r>
     </w:p>
     <w:p>
@@ -3307,6 +3789,7 @@
         <w:rPr>
           <w:b/>
         </w:rPr>
+        <w:lastRenderedPageBreak/>
         <w:t>P.</w:t>
       </w:r>
       <w:r>
@@ -3494,6 +3977,61 @@
           <w:b/>
         </w:rPr>
       </w:pPr>
+    </w:p>
+    <w:p>
+      <w:pPr>
+        <w:pStyle w:val="ListeParagraf"/>
+        <w:spacing w:after="120" w:line="240" w:lineRule="auto"/>
+        <w:ind w:left="708"/>
+        <w:rPr>
+          <w:b/>
+          <w:color w:val="FF0000"/>
+        </w:rPr>
+      </w:pPr>
+      <w:r>
+        <w:rPr>
+          <w:b/>
+          <w:color w:val="FF0000"/>
+        </w:rPr>
+        <w:t>*</w:t>
+      </w:r>
+      <w:r>
+        <w:rPr>
+          <w:b/>
+          <w:color w:val="FF0000"/>
+        </w:rPr>
+        <w:t>This index will be reduce</w:t>
+      </w:r>
+      <w:r>
+        <w:rPr>
+          <w:b/>
+          <w:color w:val="FF0000"/>
+        </w:rPr>
+        <w:t xml:space="preserve"> the sorting load of the process and execute the data in the table </w:t>
+      </w:r>
+      <w:proofErr w:type="gramStart"/>
+      <w:r>
+        <w:rPr>
+          <w:b/>
+          <w:color w:val="FF0000"/>
+        </w:rPr>
+        <w:t xml:space="preserve">more </w:t>
+      </w:r>
+      <w:r>
+        <w:rPr>
+          <w:b/>
+          <w:color w:val="FF0000"/>
+        </w:rPr>
+        <w:t>faster</w:t>
+      </w:r>
+      <w:proofErr w:type="gramEnd"/>
+      <w:r>
+        <w:rPr>
+          <w:b/>
+          <w:color w:val="FF0000"/>
+        </w:rPr>
+        <w:t xml:space="preserve"> with sorted data.</w:t>
+      </w:r>
     </w:p>
     <w:p>
       <w:pPr>
@@ -3515,7 +4053,6 @@
         <w:spacing w:after="120" w:line="240" w:lineRule="auto"/>
       </w:pPr>
       <w:r>
-        <w:lastRenderedPageBreak/>
         <w:t xml:space="preserve">We don’t create index for </w:t>
       </w:r>
       <w:r>
@@ -3554,12 +4091,35 @@
     <w:p>
       <w:pPr>
         <w:spacing w:after="120" w:line="240" w:lineRule="auto"/>
-        <w:rPr>
-          <w:b/>
-        </w:rPr>
-      </w:pPr>
-      <w:r>
-        <w:t xml:space="preserve">                                        </w:t>
+      </w:pPr>
+      <w:r>
+        <w:t xml:space="preserve">                                      </w:t>
+      </w:r>
+    </w:p>
+    <w:p>
+      <w:pPr>
+        <w:spacing w:after="120" w:line="240" w:lineRule="auto"/>
+      </w:pPr>
+    </w:p>
+    <w:p>
+      <w:pPr>
+        <w:spacing w:after="120" w:line="240" w:lineRule="auto"/>
+        <w:rPr>
+          <w:b/>
+        </w:rPr>
+      </w:pPr>
+      <w:r>
+        <w:rPr>
+          <w:b/>
+        </w:rPr>
+        <w:tab/>
+      </w:r>
+      <w:r>
+        <w:rPr>
+          <w:b/>
+        </w:rPr>
+        <w:tab/>
+        <w:t xml:space="preserve">            </w:t>
       </w:r>
       <w:r>
         <w:rPr>
@@ -3574,7 +4134,7 @@
         <w:rPr>
           <w:b/>
         </w:rPr>
-        <w:t xml:space="preserve">after Indexes </w:t>
+        <w:t>after Indexes</w:t>
       </w:r>
     </w:p>
     <w:tbl>
@@ -4451,6 +5011,7 @@
         <w:rPr>
           <w:b/>
         </w:rPr>
+        <w:lastRenderedPageBreak/>
         <w:tab/>
       </w:r>
       <w:r>
@@ -4774,7 +5335,6 @@
         <w:rPr>
           <w:b/>
         </w:rPr>
-        <w:lastRenderedPageBreak/>
         <w:t>After Indexing</w:t>
       </w:r>
     </w:p>
@@ -4790,8 +5350,8 @@
           <w:color w:val="FF0000"/>
         </w:rPr>
         <w:pict>
-          <v:shape id="_x0000_i1031" type="#_x0000_t75" style="width:478.2pt;height:164.4pt">
-            <v:imagedata r:id="rId12" o:title="Query2AfterExecutionPlan"/>
+          <v:shape id="_x0000_i1031" type="#_x0000_t75" style="width:477.95pt;height:163.85pt">
+            <v:imagedata r:id="rId14" o:title="Query2AfterExecutionPlan"/>
           </v:shape>
         </w:pict>
       </w:r>
@@ -4851,16 +5411,18 @@
           <w:color w:val="FF0000"/>
         </w:rPr>
       </w:pPr>
+      <w:bookmarkStart w:id="0" w:name="_GoBack"/>
       <w:r>
         <w:rPr>
           <w:color w:val="FF0000"/>
         </w:rPr>
         <w:pict>
-          <v:shape id="_x0000_i1032" type="#_x0000_t75" style="width:294.8pt;height:254.05pt">
-            <v:imagedata r:id="rId13" o:title="Query3"/>
+          <v:shape id="_x0000_i1032" type="#_x0000_t75" style="width:274.35pt;height:238.35pt">
+            <v:imagedata r:id="rId15" o:title="Query3"/>
           </v:shape>
         </w:pict>
       </w:r>
+      <w:bookmarkEnd w:id="0"/>
     </w:p>
     <w:p>
       <w:pPr>
@@ -4884,11 +5446,82 @@
           <w:color w:val="FF0000"/>
         </w:rPr>
         <w:pict>
-          <v:shape id="_x0000_i1033" type="#_x0000_t75" style="width:427.25pt;height:2in">
-            <v:imagedata r:id="rId14" o:title="Query3BeforeExecutionPlan"/>
+          <v:shape id="_x0000_i1033" type="#_x0000_t75" style="width:427.05pt;height:2in">
+            <v:imagedata r:id="rId16" o:title="Query3BeforeExecutionPlan"/>
           </v:shape>
         </w:pict>
       </w:r>
+    </w:p>
+    <w:p>
+      <w:pPr>
+        <w:spacing w:after="120" w:line="240" w:lineRule="auto"/>
+        <w:jc w:val="center"/>
+        <w:rPr>
+          <w:color w:val="FF0000"/>
+        </w:rPr>
+      </w:pPr>
+    </w:p>
+    <w:p>
+      <w:pPr>
+        <w:spacing w:after="120" w:line="240" w:lineRule="auto"/>
+        <w:rPr>
+          <w:b/>
+          <w:color w:val="FF0000"/>
+          <w:u w:val="single"/>
+        </w:rPr>
+      </w:pPr>
+      <w:r>
+        <w:rPr>
+          <w:b/>
+        </w:rPr>
+        <w:t xml:space="preserve">TOTAL RETURNED ROWS IS </w:t>
+      </w:r>
+      <w:r>
+        <w:rPr>
+          <w:b/>
+          <w:color w:val="FF0000"/>
+          <w:u w:val="single"/>
+        </w:rPr>
+        <w:t>656</w:t>
+      </w:r>
+    </w:p>
+    <w:p>
+      <w:pPr>
+        <w:spacing w:after="120" w:line="240" w:lineRule="auto"/>
+        <w:rPr>
+          <w:b/>
+          <w:color w:val="FF0000"/>
+          <w:u w:val="single"/>
+        </w:rPr>
+      </w:pPr>
+    </w:p>
+    <w:p>
+      <w:pPr>
+        <w:spacing w:after="120" w:line="240" w:lineRule="auto"/>
+        <w:jc w:val="center"/>
+        <w:rPr>
+          <w:b/>
+        </w:rPr>
+      </w:pPr>
+      <w:r>
+        <w:rPr>
+          <w:b/>
+          <w:color w:val="FF0000"/>
+        </w:rPr>
+        <w:pict>
+          <v:shape id="_x0000_i1041" type="#_x0000_t75" style="width:350.05pt;height:153.95pt">
+            <v:imagedata r:id="rId17" o:title="Query3Top10"/>
+          </v:shape>
+        </w:pict>
+      </w:r>
+    </w:p>
+    <w:p>
+      <w:pPr>
+        <w:spacing w:after="120" w:line="240" w:lineRule="auto"/>
+        <w:rPr>
+          <w:color w:val="FF0000"/>
+        </w:rPr>
+      </w:pPr>
     </w:p>
     <w:p>
       <w:pPr>
@@ -4900,7 +5533,6 @@
         <w:spacing w:before="240" w:after="120" w:line="240" w:lineRule="auto"/>
       </w:pPr>
       <w:r>
-        <w:lastRenderedPageBreak/>
         <w:t xml:space="preserve">Firstly, </w:t>
       </w:r>
       <w:proofErr w:type="gramStart"/>
@@ -5234,6 +5866,118 @@
     <w:p>
       <w:pPr>
         <w:pStyle w:val="ListeParagraf"/>
+        <w:spacing w:before="240" w:after="120" w:line="240" w:lineRule="auto"/>
+        <w:ind w:left="708"/>
+        <w:rPr>
+          <w:b/>
+          <w:color w:val="FF0000"/>
+        </w:rPr>
+      </w:pPr>
+      <w:r>
+        <w:rPr>
+          <w:b/>
+          <w:color w:val="FF0000"/>
+        </w:rPr>
+        <w:t>*</w:t>
+      </w:r>
+      <w:proofErr w:type="spellStart"/>
+      <w:proofErr w:type="gramStart"/>
+      <w:r>
+        <w:rPr>
+          <w:b/>
+          <w:color w:val="FF0000"/>
+        </w:rPr>
+        <w:t>OnlineOrderFlag</w:t>
+      </w:r>
+      <w:proofErr w:type="spellEnd"/>
+      <w:r>
+        <w:rPr>
+          <w:b/>
+          <w:color w:val="FF0000"/>
+        </w:rPr>
+        <w:t>(</w:t>
+      </w:r>
+      <w:proofErr w:type="gramEnd"/>
+      <w:r>
+        <w:rPr>
+          <w:b/>
+          <w:color w:val="FF0000"/>
+        </w:rPr>
+        <w:t xml:space="preserve">Equality Column)  and </w:t>
+      </w:r>
+      <w:proofErr w:type="spellStart"/>
+      <w:r>
+        <w:rPr>
+          <w:b/>
+          <w:color w:val="FF0000"/>
+        </w:rPr>
+        <w:t>OrderDate</w:t>
+      </w:r>
+      <w:proofErr w:type="spellEnd"/>
+      <w:r>
+        <w:rPr>
+          <w:b/>
+          <w:color w:val="FF0000"/>
+        </w:rPr>
+        <w:t xml:space="preserve">(Inequality Column) with including </w:t>
+      </w:r>
+      <w:proofErr w:type="spellStart"/>
+      <w:r>
+        <w:rPr>
+          <w:b/>
+          <w:color w:val="FF0000"/>
+        </w:rPr>
+        <w:t>ShipToAddressID</w:t>
+      </w:r>
+      <w:proofErr w:type="spellEnd"/>
+      <w:r>
+        <w:rPr>
+          <w:b/>
+          <w:color w:val="FF0000"/>
+        </w:rPr>
+        <w:t xml:space="preserve">(Foreign Key for Join) speeds up </w:t>
+      </w:r>
+      <w:r>
+        <w:rPr>
+          <w:b/>
+          <w:color w:val="FF0000"/>
+        </w:rPr>
+        <w:t>our query by allowing us to access only the necessary records (join) via index.</w:t>
+      </w:r>
+    </w:p>
+    <w:p>
+      <w:pPr>
+        <w:pStyle w:val="ListeParagraf"/>
+        <w:spacing w:before="240" w:after="120" w:line="240" w:lineRule="auto"/>
+        <w:ind w:left="708"/>
+        <w:rPr>
+          <w:b/>
+        </w:rPr>
+      </w:pPr>
+    </w:p>
+    <w:p>
+      <w:pPr>
+        <w:pStyle w:val="ListeParagraf"/>
+        <w:spacing w:before="240" w:after="120" w:line="240" w:lineRule="auto"/>
+        <w:ind w:left="708"/>
+        <w:rPr>
+          <w:b/>
+        </w:rPr>
+      </w:pPr>
+    </w:p>
+    <w:p>
+      <w:pPr>
+        <w:pStyle w:val="ListeParagraf"/>
+        <w:spacing w:before="240" w:after="120" w:line="240" w:lineRule="auto"/>
+        <w:ind w:left="708"/>
+        <w:rPr>
+          <w:b/>
+        </w:rPr>
+      </w:pPr>
+    </w:p>
+    <w:p>
+      <w:pPr>
+        <w:pStyle w:val="ListeParagraf"/>
         <w:numPr>
           <w:ilvl w:val="0"/>
           <w:numId w:val="11"/>
@@ -5314,7 +6058,13 @@
       </w:r>
       <w:proofErr w:type="gramEnd"/>
       <w:r>
-        <w:t xml:space="preserve"> with some includes.</w:t>
+        <w:t xml:space="preserve"> with some includes</w:t>
+      </w:r>
+      <w:r>
+        <w:t xml:space="preserve"> to make faster</w:t>
+      </w:r>
+      <w:r>
+        <w:t>.</w:t>
       </w:r>
     </w:p>
     <w:p>
@@ -5546,6 +6296,66 @@
     <w:p>
       <w:pPr>
         <w:pStyle w:val="ListeParagraf"/>
+        <w:spacing w:before="240" w:after="120" w:line="240" w:lineRule="auto"/>
+        <w:ind w:left="708"/>
+        <w:rPr>
+          <w:b/>
+        </w:rPr>
+      </w:pPr>
+      <w:r>
+        <w:rPr>
+          <w:b/>
+          <w:color w:val="FF0000"/>
+        </w:rPr>
+        <w:t>*</w:t>
+      </w:r>
+      <w:r>
+        <w:rPr>
+          <w:b/>
+          <w:color w:val="FF0000"/>
+        </w:rPr>
+        <w:t xml:space="preserve">If we keep the </w:t>
+      </w:r>
+      <w:proofErr w:type="gramStart"/>
+      <w:r>
+        <w:rPr>
+          <w:b/>
+          <w:color w:val="FF0000"/>
+        </w:rPr>
+        <w:t>2</w:t>
+      </w:r>
+      <w:proofErr w:type="gramEnd"/>
+      <w:r>
+        <w:rPr>
+          <w:b/>
+          <w:color w:val="FF0000"/>
+        </w:rPr>
+        <w:t xml:space="preserve"> required columns while doing the index seek over the primary key, this prevents us from navigating the table again for the required fields.</w:t>
+      </w:r>
+    </w:p>
+    <w:p>
+      <w:pPr>
+        <w:pStyle w:val="ListeParagraf"/>
+        <w:spacing w:before="240" w:after="120" w:line="240" w:lineRule="auto"/>
+        <w:ind w:left="708"/>
+        <w:rPr>
+          <w:b/>
+        </w:rPr>
+      </w:pPr>
+    </w:p>
+    <w:p>
+      <w:pPr>
+        <w:pStyle w:val="ListeParagraf"/>
+        <w:spacing w:before="240" w:after="120" w:line="240" w:lineRule="auto"/>
+        <w:ind w:left="708"/>
+        <w:rPr>
+          <w:b/>
+        </w:rPr>
+      </w:pPr>
+    </w:p>
+    <w:p>
+      <w:pPr>
+        <w:pStyle w:val="ListeParagraf"/>
         <w:numPr>
           <w:ilvl w:val="0"/>
           <w:numId w:val="11"/>
@@ -5612,7 +6422,13 @@
       </w:r>
       <w:proofErr w:type="gramEnd"/>
       <w:r>
-        <w:t xml:space="preserve"> with some includes.</w:t>
+        <w:t xml:space="preserve"> with some includes</w:t>
+      </w:r>
+      <w:r>
+        <w:t xml:space="preserve"> to make faster</w:t>
+      </w:r>
+      <w:r>
+        <w:t>.</w:t>
       </w:r>
     </w:p>
     <w:p>
@@ -5779,6 +6595,65 @@
         </w:rPr>
         <w:t>)</w:t>
       </w:r>
+    </w:p>
+    <w:p>
+      <w:pPr>
+        <w:pStyle w:val="ListeParagraf"/>
+        <w:spacing w:after="120" w:line="240" w:lineRule="auto"/>
+        <w:ind w:left="708"/>
+        <w:rPr>
+          <w:b/>
+          <w:color w:val="FF0000"/>
+        </w:rPr>
+      </w:pPr>
+      <w:r>
+        <w:rPr>
+          <w:b/>
+          <w:color w:val="FF0000"/>
+        </w:rPr>
+        <w:t>*This index will be reduce</w:t>
+      </w:r>
+      <w:r>
+        <w:rPr>
+          <w:b/>
+          <w:color w:val="FF0000"/>
+        </w:rPr>
+        <w:t xml:space="preserve"> the sorting load of the process and execute the data in the table </w:t>
+      </w:r>
+      <w:proofErr w:type="gramStart"/>
+      <w:r>
+        <w:rPr>
+          <w:b/>
+          <w:color w:val="FF0000"/>
+        </w:rPr>
+        <w:t xml:space="preserve">more </w:t>
+      </w:r>
+      <w:r>
+        <w:rPr>
+          <w:b/>
+          <w:color w:val="FF0000"/>
+        </w:rPr>
+        <w:t>faster</w:t>
+      </w:r>
+      <w:proofErr w:type="gramEnd"/>
+      <w:r>
+        <w:rPr>
+          <w:b/>
+          <w:color w:val="FF0000"/>
+        </w:rPr>
+        <w:t xml:space="preserve"> with sorted data.</w:t>
+      </w:r>
+    </w:p>
+    <w:p>
+      <w:pPr>
+        <w:pStyle w:val="ListeParagraf"/>
+        <w:spacing w:before="240" w:after="120" w:line="240" w:lineRule="auto"/>
+        <w:ind w:left="708"/>
+        <w:rPr>
+          <w:b/>
+          <w:color w:val="000000" w:themeColor="text1"/>
+        </w:rPr>
+      </w:pPr>
     </w:p>
     <w:p>
       <w:pPr>
@@ -6065,7 +6940,6 @@
         <w:rPr>
           <w:b/>
         </w:rPr>
-        <w:lastRenderedPageBreak/>
         <w:tab/>
       </w:r>
       <w:r>
@@ -6323,8 +7197,8 @@
           <w:color w:val="000000" w:themeColor="text1"/>
         </w:rPr>
         <w:pict>
-          <v:shape id="_x0000_i1034" type="#_x0000_t75" style="width:453.05pt;height:139.9pt">
-            <v:imagedata r:id="rId15" o:title="Query3AfterExecutionPlan"/>
+          <v:shape id="_x0000_i1034" type="#_x0000_t75" style="width:453.1pt;height:140.3pt">
+            <v:imagedata r:id="rId18" o:title="Query3AfterExecutionPlan"/>
           </v:shape>
         </w:pict>
       </w:r>
@@ -8294,7 +9168,7 @@
 </file>
 
 <file path=customXml/itemProps1.xml><?xml version="1.0" encoding="utf-8"?>
-<ds:datastoreItem xmlns:ds="http://schemas.openxmlformats.org/officeDocument/2006/customXml" ds:itemID="{D27F9D96-6633-475B-B9A8-78800AD555FE}">
+<ds:datastoreItem xmlns:ds="http://schemas.openxmlformats.org/officeDocument/2006/customXml" ds:itemID="{5AC0EC75-1DD7-4D73-BDA6-98056DF4A70F}">
   <ds:schemaRefs>
     <ds:schemaRef ds:uri="http://schemas.openxmlformats.org/officeDocument/2006/bibliography"/>
   </ds:schemaRefs>

</xml_diff>